<commit_message>
updated manual tecnico; increased max depth to 10
</commit_message>
<xml_diff>
--- a/parte 2/Manual_Tecnico.docx
+++ b/parte 2/Manual_Tecnico.docx
@@ -722,6 +722,8 @@
             </w:rPr>
             <w:t>Índice</w:t>
           </w:r>
+          <w:bookmarkStart w:id="0" w:name="_GoBack"/>
+          <w:bookmarkEnd w:id="0"/>
         </w:p>
         <w:p/>
         <w:p>
@@ -746,7 +748,7 @@
           <w:r>
             <w:fldChar w:fldCharType="separate"/>
           </w:r>
-          <w:hyperlink w:anchor="_Toc532423361" w:history="1">
+          <w:hyperlink w:anchor="_Toc536396092" w:history="1">
             <w:r>
               <w:rPr>
                 <w:rStyle w:val="Hyperlink"/>
@@ -773,7 +775,7 @@
                 <w:noProof/>
                 <w:webHidden/>
               </w:rPr>
-              <w:instrText xml:space="preserve"> PAGEREF _Toc532423361 \h </w:instrText>
+              <w:instrText xml:space="preserve"> PAGEREF _Toc536396092 \h </w:instrText>
             </w:r>
             <w:r>
               <w:rPr>
@@ -817,7 +819,7 @@
               <w:lang w:val="en-GB" w:eastAsia="en-GB"/>
             </w:rPr>
           </w:pPr>
-          <w:hyperlink w:anchor="_Toc532423362" w:history="1">
+          <w:hyperlink w:anchor="_Toc536396093" w:history="1">
             <w:r>
               <w:rPr>
                 <w:rStyle w:val="Hyperlink"/>
@@ -844,7 +846,7 @@
                 <w:noProof/>
                 <w:webHidden/>
               </w:rPr>
-              <w:instrText xml:space="preserve"> PAGEREF _Toc532423362 \h </w:instrText>
+              <w:instrText xml:space="preserve"> PAGEREF _Toc536396093 \h </w:instrText>
             </w:r>
             <w:r>
               <w:rPr>
@@ -882,16 +884,19 @@
               <w:tab w:val="right" w:leader="dot" w:pos="9016"/>
             </w:tabs>
             <w:rPr>
+              <w:rFonts w:asciiTheme="minorHAnsi" w:eastAsiaTheme="minorEastAsia" w:hAnsiTheme="minorHAnsi" w:cstheme="minorBidi"/>
               <w:noProof/>
+              <w:szCs w:val="22"/>
+              <w:lang w:val="en-GB" w:eastAsia="en-GB"/>
             </w:rPr>
           </w:pPr>
-          <w:hyperlink w:anchor="_Toc532423363" w:history="1">
+          <w:hyperlink w:anchor="_Toc536396094" w:history="1">
             <w:r>
               <w:rPr>
                 <w:rStyle w:val="Hyperlink"/>
                 <w:noProof/>
               </w:rPr>
-              <w:t>Puzzle</w:t>
+              <w:t>Jogo</w:t>
             </w:r>
             <w:r>
               <w:rPr>
@@ -912,7 +917,7 @@
                 <w:noProof/>
                 <w:webHidden/>
               </w:rPr>
-              <w:instrText xml:space="preserve"> PAGEREF _Toc532423363 \h </w:instrText>
+              <w:instrText xml:space="preserve"> PAGEREF _Toc536396094 \h </w:instrText>
             </w:r>
             <w:r>
               <w:rPr>
@@ -950,16 +955,19 @@
               <w:tab w:val="right" w:leader="dot" w:pos="9016"/>
             </w:tabs>
             <w:rPr>
+              <w:rFonts w:asciiTheme="minorHAnsi" w:eastAsiaTheme="minorEastAsia" w:hAnsiTheme="minorHAnsi" w:cstheme="minorBidi"/>
               <w:noProof/>
+              <w:szCs w:val="22"/>
+              <w:lang w:val="en-GB" w:eastAsia="en-GB"/>
             </w:rPr>
           </w:pPr>
-          <w:hyperlink w:anchor="_Toc532423364" w:history="1">
+          <w:hyperlink w:anchor="_Toc536396095" w:history="1">
             <w:r>
               <w:rPr>
                 <w:rStyle w:val="Hyperlink"/>
                 <w:noProof/>
               </w:rPr>
-              <w:t>Procura</w:t>
+              <w:t>Algoritmo</w:t>
             </w:r>
             <w:r>
               <w:rPr>
@@ -980,7 +988,7 @@
                 <w:noProof/>
                 <w:webHidden/>
               </w:rPr>
-              <w:instrText xml:space="preserve"> PAGEREF _Toc532423364 \h </w:instrText>
+              <w:instrText xml:space="preserve"> PAGEREF _Toc536396095 \h </w:instrText>
             </w:r>
             <w:r>
               <w:rPr>
@@ -1018,16 +1026,19 @@
               <w:tab w:val="right" w:leader="dot" w:pos="9016"/>
             </w:tabs>
             <w:rPr>
+              <w:rFonts w:asciiTheme="minorHAnsi" w:eastAsiaTheme="minorEastAsia" w:hAnsiTheme="minorHAnsi" w:cstheme="minorBidi"/>
               <w:noProof/>
+              <w:szCs w:val="22"/>
+              <w:lang w:val="en-GB" w:eastAsia="en-GB"/>
             </w:rPr>
           </w:pPr>
-          <w:hyperlink w:anchor="_Toc532423365" w:history="1">
+          <w:hyperlink w:anchor="_Toc536396096" w:history="1">
             <w:r>
               <w:rPr>
                 <w:rStyle w:val="Hyperlink"/>
                 <w:noProof/>
               </w:rPr>
-              <w:t>Projeto</w:t>
+              <w:t>Interact</w:t>
             </w:r>
             <w:r>
               <w:rPr>
@@ -1048,7 +1059,7 @@
                 <w:noProof/>
                 <w:webHidden/>
               </w:rPr>
-              <w:instrText xml:space="preserve"> PAGEREF _Toc532423365 \h </w:instrText>
+              <w:instrText xml:space="preserve"> PAGEREF _Toc536396096 \h </w:instrText>
             </w:r>
             <w:r>
               <w:rPr>
@@ -1086,16 +1097,19 @@
               <w:tab w:val="right" w:leader="dot" w:pos="9016"/>
             </w:tabs>
             <w:rPr>
+              <w:rFonts w:asciiTheme="minorHAnsi" w:eastAsiaTheme="minorEastAsia" w:hAnsiTheme="minorHAnsi" w:cstheme="minorBidi"/>
               <w:noProof/>
+              <w:szCs w:val="22"/>
+              <w:lang w:val="en-GB" w:eastAsia="en-GB"/>
             </w:rPr>
           </w:pPr>
-          <w:hyperlink w:anchor="_Toc532423366" w:history="1">
+          <w:hyperlink w:anchor="_Toc536396097" w:history="1">
             <w:r>
               <w:rPr>
                 <w:rStyle w:val="Hyperlink"/>
                 <w:noProof/>
               </w:rPr>
-              <w:t>Problemas</w:t>
+              <w:t>Log</w:t>
             </w:r>
             <w:r>
               <w:rPr>
@@ -1116,7 +1130,7 @@
                 <w:noProof/>
                 <w:webHidden/>
               </w:rPr>
-              <w:instrText xml:space="preserve"> PAGEREF _Toc532423366 \h </w:instrText>
+              <w:instrText xml:space="preserve"> PAGEREF _Toc536396097 \h </w:instrText>
             </w:r>
             <w:r>
               <w:rPr>
@@ -1160,7 +1174,7 @@
               <w:lang w:val="en-GB" w:eastAsia="en-GB"/>
             </w:rPr>
           </w:pPr>
-          <w:hyperlink w:anchor="_Toc532423367" w:history="1">
+          <w:hyperlink w:anchor="_Toc536396098" w:history="1">
             <w:r>
               <w:rPr>
                 <w:rStyle w:val="Hyperlink"/>
@@ -1187,7 +1201,7 @@
                 <w:noProof/>
                 <w:webHidden/>
               </w:rPr>
-              <w:instrText xml:space="preserve"> PAGEREF _Toc532423367 \h </w:instrText>
+              <w:instrText xml:space="preserve"> PAGEREF _Toc536396098 \h </w:instrText>
             </w:r>
             <w:r>
               <w:rPr>
@@ -1231,13 +1245,13 @@
               <w:lang w:val="en-GB" w:eastAsia="en-GB"/>
             </w:rPr>
           </w:pPr>
-          <w:hyperlink w:anchor="_Toc532423368" w:history="1">
+          <w:hyperlink w:anchor="_Toc536396099" w:history="1">
             <w:r>
               <w:rPr>
                 <w:rStyle w:val="Hyperlink"/>
                 <w:noProof/>
               </w:rPr>
-              <w:t>4. Algoritmos</w:t>
+              <w:t>4. Alfabeta</w:t>
             </w:r>
             <w:r>
               <w:rPr>
@@ -1258,7 +1272,220 @@
                 <w:noProof/>
                 <w:webHidden/>
               </w:rPr>
-              <w:instrText xml:space="preserve"> PAGEREF _Toc532423368 \h </w:instrText>
+              <w:instrText xml:space="preserve"> PAGEREF _Toc536396099 \h </w:instrText>
+            </w:r>
+            <w:r>
+              <w:rPr>
+                <w:noProof/>
+                <w:webHidden/>
+              </w:rPr>
+            </w:r>
+            <w:r>
+              <w:rPr>
+                <w:noProof/>
+                <w:webHidden/>
+              </w:rPr>
+              <w:fldChar w:fldCharType="separate"/>
+            </w:r>
+            <w:r>
+              <w:rPr>
+                <w:noProof/>
+                <w:webHidden/>
+              </w:rPr>
+              <w:t>6</w:t>
+            </w:r>
+            <w:r>
+              <w:rPr>
+                <w:noProof/>
+                <w:webHidden/>
+              </w:rPr>
+              <w:fldChar w:fldCharType="end"/>
+            </w:r>
+          </w:hyperlink>
+        </w:p>
+        <w:p>
+          <w:pPr>
+            <w:pStyle w:val="TOC2"/>
+            <w:tabs>
+              <w:tab w:val="right" w:leader="dot" w:pos="9016"/>
+            </w:tabs>
+            <w:rPr>
+              <w:rFonts w:asciiTheme="minorHAnsi" w:eastAsiaTheme="minorEastAsia" w:hAnsiTheme="minorHAnsi" w:cstheme="minorBidi"/>
+              <w:noProof/>
+              <w:szCs w:val="22"/>
+              <w:lang w:val="en-GB" w:eastAsia="en-GB"/>
+            </w:rPr>
+          </w:pPr>
+          <w:hyperlink w:anchor="_Toc536396100" w:history="1">
+            <w:r>
+              <w:rPr>
+                <w:rStyle w:val="Hyperlink"/>
+                <w:noProof/>
+              </w:rPr>
+              <w:t>Função avaliação</w:t>
+            </w:r>
+            <w:r>
+              <w:rPr>
+                <w:noProof/>
+                <w:webHidden/>
+              </w:rPr>
+              <w:tab/>
+            </w:r>
+            <w:r>
+              <w:rPr>
+                <w:noProof/>
+                <w:webHidden/>
+              </w:rPr>
+              <w:fldChar w:fldCharType="begin"/>
+            </w:r>
+            <w:r>
+              <w:rPr>
+                <w:noProof/>
+                <w:webHidden/>
+              </w:rPr>
+              <w:instrText xml:space="preserve"> PAGEREF _Toc536396100 \h </w:instrText>
+            </w:r>
+            <w:r>
+              <w:rPr>
+                <w:noProof/>
+                <w:webHidden/>
+              </w:rPr>
+            </w:r>
+            <w:r>
+              <w:rPr>
+                <w:noProof/>
+                <w:webHidden/>
+              </w:rPr>
+              <w:fldChar w:fldCharType="separate"/>
+            </w:r>
+            <w:r>
+              <w:rPr>
+                <w:noProof/>
+                <w:webHidden/>
+              </w:rPr>
+              <w:t>6</w:t>
+            </w:r>
+            <w:r>
+              <w:rPr>
+                <w:noProof/>
+                <w:webHidden/>
+              </w:rPr>
+              <w:fldChar w:fldCharType="end"/>
+            </w:r>
+          </w:hyperlink>
+        </w:p>
+        <w:p>
+          <w:pPr>
+            <w:pStyle w:val="TOC2"/>
+            <w:tabs>
+              <w:tab w:val="right" w:leader="dot" w:pos="9016"/>
+            </w:tabs>
+            <w:rPr>
+              <w:rFonts w:asciiTheme="minorHAnsi" w:eastAsiaTheme="minorEastAsia" w:hAnsiTheme="minorHAnsi" w:cstheme="minorBidi"/>
+              <w:noProof/>
+              <w:szCs w:val="22"/>
+              <w:lang w:val="en-GB" w:eastAsia="en-GB"/>
+            </w:rPr>
+          </w:pPr>
+          <w:hyperlink w:anchor="_Toc536396101" w:history="1">
+            <w:r>
+              <w:rPr>
+                <w:rStyle w:val="Hyperlink"/>
+                <w:noProof/>
+              </w:rPr>
+              <w:t>Estrutura de dados</w:t>
+            </w:r>
+            <w:r>
+              <w:rPr>
+                <w:noProof/>
+                <w:webHidden/>
+              </w:rPr>
+              <w:tab/>
+            </w:r>
+            <w:r>
+              <w:rPr>
+                <w:noProof/>
+                <w:webHidden/>
+              </w:rPr>
+              <w:fldChar w:fldCharType="begin"/>
+            </w:r>
+            <w:r>
+              <w:rPr>
+                <w:noProof/>
+                <w:webHidden/>
+              </w:rPr>
+              <w:instrText xml:space="preserve"> PAGEREF _Toc536396101 \h </w:instrText>
+            </w:r>
+            <w:r>
+              <w:rPr>
+                <w:noProof/>
+                <w:webHidden/>
+              </w:rPr>
+            </w:r>
+            <w:r>
+              <w:rPr>
+                <w:noProof/>
+                <w:webHidden/>
+              </w:rPr>
+              <w:fldChar w:fldCharType="separate"/>
+            </w:r>
+            <w:r>
+              <w:rPr>
+                <w:noProof/>
+                <w:webHidden/>
+              </w:rPr>
+              <w:t>6</w:t>
+            </w:r>
+            <w:r>
+              <w:rPr>
+                <w:noProof/>
+                <w:webHidden/>
+              </w:rPr>
+              <w:fldChar w:fldCharType="end"/>
+            </w:r>
+          </w:hyperlink>
+        </w:p>
+        <w:p>
+          <w:pPr>
+            <w:pStyle w:val="TOC2"/>
+            <w:tabs>
+              <w:tab w:val="right" w:leader="dot" w:pos="9016"/>
+            </w:tabs>
+            <w:rPr>
+              <w:rFonts w:asciiTheme="minorHAnsi" w:eastAsiaTheme="minorEastAsia" w:hAnsiTheme="minorHAnsi" w:cstheme="minorBidi"/>
+              <w:noProof/>
+              <w:szCs w:val="22"/>
+              <w:lang w:val="en-GB" w:eastAsia="en-GB"/>
+            </w:rPr>
+          </w:pPr>
+          <w:hyperlink w:anchor="_Toc536396102" w:history="1">
+            <w:r>
+              <w:rPr>
+                <w:rStyle w:val="Hyperlink"/>
+                <w:noProof/>
+              </w:rPr>
+              <w:t>Análise</w:t>
+            </w:r>
+            <w:r>
+              <w:rPr>
+                <w:noProof/>
+                <w:webHidden/>
+              </w:rPr>
+              <w:tab/>
+            </w:r>
+            <w:r>
+              <w:rPr>
+                <w:noProof/>
+                <w:webHidden/>
+              </w:rPr>
+              <w:fldChar w:fldCharType="begin"/>
+            </w:r>
+            <w:r>
+              <w:rPr>
+                <w:noProof/>
+                <w:webHidden/>
+              </w:rPr>
+              <w:instrText xml:space="preserve"> PAGEREF _Toc536396102 \h </w:instrText>
             </w:r>
             <w:r>
               <w:rPr>
@@ -1302,7 +1529,7 @@
               <w:lang w:val="en-GB" w:eastAsia="en-GB"/>
             </w:rPr>
           </w:pPr>
-          <w:hyperlink w:anchor="_Toc532423369" w:history="1">
+          <w:hyperlink w:anchor="_Toc536396103" w:history="1">
             <w:r>
               <w:rPr>
                 <w:rStyle w:val="Hyperlink"/>
@@ -1329,7 +1556,7 @@
                 <w:noProof/>
                 <w:webHidden/>
               </w:rPr>
-              <w:instrText xml:space="preserve"> PAGEREF _Toc532423369 \h </w:instrText>
+              <w:instrText xml:space="preserve"> PAGEREF _Toc536396103 \h </w:instrText>
             </w:r>
             <w:r>
               <w:rPr>
@@ -1349,7 +1576,7 @@
                 <w:noProof/>
                 <w:webHidden/>
               </w:rPr>
-              <w:t>7</w:t>
+              <w:t>8</w:t>
             </w:r>
             <w:r>
               <w:rPr>
@@ -1383,12 +1610,12 @@
           <w:numId w:val="2"/>
         </w:numPr>
       </w:pPr>
-      <w:bookmarkStart w:id="0" w:name="_Toc532423361"/>
+      <w:bookmarkStart w:id="1" w:name="_Toc536396092"/>
       <w:r>
         <w:lastRenderedPageBreak/>
         <w:t>Introdução</w:t>
       </w:r>
-      <w:bookmarkEnd w:id="0"/>
+      <w:bookmarkEnd w:id="1"/>
     </w:p>
     <w:p>
       <w:r>
@@ -1410,25 +1637,21 @@
         <w:t xml:space="preserve">unidade curricular de Inteligência Artificial. </w:t>
       </w:r>
       <w:r>
-        <w:t xml:space="preserve">Esta </w:t>
-      </w:r>
-      <w:r>
-        <w:t>consiste num</w:t>
-      </w:r>
-      <w:r>
-        <w:t xml:space="preserve"> pequeno </w:t>
-      </w:r>
-      <w:r>
-        <w:t>programa que tem como objetivo encontrar uma solução para um</w:t>
+        <w:t xml:space="preserve">Esta fase do projeto consiste em adapter o que foi feito anteriormente de modo </w:t>
+      </w:r>
+      <w:r>
+        <w:t>a adicionar uma componente “multiplayer”, onde existem dois modos: Máquina contra Máquina e Humano contra Máquina. Para este efeito, foi utilizado o algoritmo Minimax com cortes alfabeta, também conhecido por alfabeta.</w:t>
+      </w:r>
+    </w:p>
+    <w:p>
+      <w:r>
+        <w:t>O modo de jogo é escolhido pelo utilizador, bem como o tempo máximo de execução do algortimo. Caso o utilizador escolhesse o modo Humano contra Máquina, também tinha que indicar quem era o primeiro jogador.</w:t>
       </w:r>
       <w:r>
         <w:t xml:space="preserve"> </w:t>
       </w:r>
       <w:r>
-        <w:t>determinado problema</w:t>
-      </w:r>
-      <w:r>
-        <w:t>, baseada num critério: menor custo ou caminho</w:t>
+        <w:t>Ao longo do jogo são mostrados “logs” no ecrã (e gravados em ficheiro) sobre o estado atual do jogo</w:t>
       </w:r>
       <w:r>
         <w:t>.</w:t>
@@ -1436,18 +1659,34 @@
     </w:p>
     <w:p>
       <w:r>
-        <w:t>O problema e o algoritmo utilizado é escolhido pelo utilizador, de entre os disponíveis, sendo os problemas lidos de um ficheiro. No final da execução, o resultado mostrado ao utilizador no ecrã e gravado em ficheiro.</w:t>
-      </w:r>
-    </w:p>
-    <w:p>
-      <w:r>
         <w:t xml:space="preserve">Em termos de jogo, neste caso é </w:t>
       </w:r>
       <w:r>
         <w:t>uma variante do Adji‒boto e Oware, especialme</w:t>
       </w:r>
       <w:r>
-        <w:t>nte concebida para este projeto, e o objetivo é encontrar um estado onde já não haja mais peças no tabuleiro.</w:t>
+        <w:t>nte concebida para este projeto, e</w:t>
+      </w:r>
+      <w:r>
+        <w:t xml:space="preserve"> tem como</w:t>
+      </w:r>
+      <w:r>
+        <w:t xml:space="preserve"> objetivo</w:t>
+      </w:r>
+      <w:r>
+        <w:t xml:space="preserve"> </w:t>
+      </w:r>
+      <w:r>
+        <w:t>permit</w:t>
+      </w:r>
+      <w:r>
+        <w:t xml:space="preserve">ir </w:t>
+      </w:r>
+      <w:r>
+        <w:t>ao computador vencer o jogador humano ou um outro computado</w:t>
+      </w:r>
+      <w:r>
+        <w:t>.</w:t>
       </w:r>
     </w:p>
     <w:p>
@@ -1463,7 +1702,7 @@
           <w:numId w:val="2"/>
         </w:numPr>
       </w:pPr>
-      <w:bookmarkStart w:id="1" w:name="_Toc532423362"/>
+      <w:bookmarkStart w:id="2" w:name="_Toc536396093"/>
       <w:r>
         <w:lastRenderedPageBreak/>
         <w:t xml:space="preserve">Estrutura </w:t>
@@ -1471,7 +1710,7 @@
       <w:r>
         <w:t>do Sistema</w:t>
       </w:r>
-      <w:bookmarkEnd w:id="1"/>
+      <w:bookmarkEnd w:id="2"/>
     </w:p>
     <w:p>
       <w:r>
@@ -1524,100 +1763,126 @@
       <w:pPr>
         <w:pStyle w:val="Heading2"/>
       </w:pPr>
-      <w:bookmarkStart w:id="2" w:name="_Toc532423363"/>
-      <w:r>
-        <w:t>Puzzle</w:t>
-      </w:r>
-      <w:bookmarkEnd w:id="2"/>
-    </w:p>
-    <w:p>
-      <w:r>
-        <w:t>Este ficheiro contém toda a informação relativa ao domínio de aplicação, neste caso o jogo. Neste encontram-se todas as funções de manipulação do tabuleiro de jogo, como por exemplo distruir peças pelas casas (allocate-pieces), validação de jogadas (is-move-validp), etc.</w:t>
+      <w:bookmarkStart w:id="3" w:name="_Toc536396094"/>
+      <w:r>
+        <w:t>Jogo</w:t>
+      </w:r>
+      <w:bookmarkEnd w:id="3"/>
+    </w:p>
+    <w:p>
+      <w:r>
+        <w:t xml:space="preserve">Este ficheiro </w:t>
+      </w:r>
+      <w:r>
+        <w:t xml:space="preserve">é o antigo “puzzle”, um ficheiro que </w:t>
+      </w:r>
+      <w:r>
+        <w:t>contém toda a informação relativa ao domínio de aplicação</w:t>
+      </w:r>
+      <w:r>
+        <w:t>. Praticamente nada foi alterado, apenas acrescentadas mais uma ou duas funções que foram necessárias.</w:t>
       </w:r>
     </w:p>
     <w:p>
       <w:pPr>
         <w:pStyle w:val="Heading2"/>
       </w:pPr>
-      <w:bookmarkStart w:id="3" w:name="_Toc532423364"/>
-      <w:r>
-        <w:t>Procura</w:t>
-      </w:r>
-      <w:bookmarkEnd w:id="3"/>
-    </w:p>
-    <w:p>
-      <w:r>
-        <w:t xml:space="preserve">Neste ficheiro encontram-se todas as funções, quer principais como de auxílio, associadas aos algoritmos de procura </w:t>
-      </w:r>
-      <w:r>
-        <w:t>em espaço de estados. Aqui estão funções como comparação de elemento a e b para ordenação de lista, estrutura de dados (construtor e getters), funções de avaliação de eficiência, etc.</w:t>
+      <w:bookmarkStart w:id="4" w:name="_Toc536396095"/>
+      <w:r>
+        <w:t>Algoritmo</w:t>
+      </w:r>
+      <w:bookmarkEnd w:id="4"/>
+    </w:p>
+    <w:p>
+      <w:r>
+        <w:t>O antigo “procura”, n</w:t>
+      </w:r>
+      <w:r>
+        <w:t xml:space="preserve">este ficheiro encontram-se todas as funções, quer principais como de auxílio, associadas </w:t>
+      </w:r>
+      <w:r>
+        <w:t>à execução do algoritmo alfabeta</w:t>
       </w:r>
     </w:p>
     <w:p>
       <w:pPr>
         <w:pStyle w:val="Heading2"/>
       </w:pPr>
-      <w:bookmarkStart w:id="4" w:name="_Toc532423365"/>
-      <w:r>
-        <w:t>Projeto</w:t>
-      </w:r>
-      <w:bookmarkEnd w:id="4"/>
-    </w:p>
-    <w:p>
-      <w:r>
-        <w:t>Por fim, o ficheiro projeto que tem tudo o resto, nomedamente funções de I/O, interação com o utilizador, inicialização da aplicação e funções de testes para facilitar o teste dos algoritmos.</w:t>
+      <w:bookmarkStart w:id="5" w:name="_Toc536396096"/>
+      <w:r>
+        <w:t>Interact</w:t>
+      </w:r>
+      <w:bookmarkEnd w:id="5"/>
+    </w:p>
+    <w:p>
+      <w:r>
+        <w:t xml:space="preserve">Por fim, o ficheiro </w:t>
+      </w:r>
+      <w:r>
+        <w:t xml:space="preserve">interact </w:t>
+      </w:r>
+      <w:r>
+        <w:t xml:space="preserve">que tem tudo o resto, </w:t>
+      </w:r>
+      <w:r>
+        <w:t>nomeadamente funções I/O (compilar e carregar os outros ficheiros, gravar output)</w:t>
+      </w:r>
+      <w:r>
+        <w:t xml:space="preserve"> e trata d</w:t>
+      </w:r>
+      <w:r>
+        <w:t xml:space="preserve">e toda a </w:t>
+      </w:r>
+      <w:r>
+        <w:t>intera</w:t>
+      </w:r>
+      <w:r>
+        <w:t>çã</w:t>
+      </w:r>
+      <w:r>
+        <w:t>o com o utilizador</w:t>
+      </w:r>
+      <w:r>
+        <w:t xml:space="preserve">. Também </w:t>
+      </w:r>
+      <w:r>
+        <w:t xml:space="preserve">funções de testes para facilitar o teste </w:t>
+      </w:r>
+      <w:r>
+        <w:t xml:space="preserve">e desenvolvimento </w:t>
+      </w:r>
+      <w:r>
+        <w:t>do</w:t>
+      </w:r>
+      <w:r>
+        <w:t xml:space="preserve"> </w:t>
+      </w:r>
+      <w:r>
+        <w:t>algoritmo.</w:t>
       </w:r>
     </w:p>
     <w:p>
       <w:pPr>
         <w:pStyle w:val="Heading2"/>
       </w:pPr>
-      <w:bookmarkStart w:id="5" w:name="_Toc532423366"/>
-      <w:r>
-        <w:t>Problemas</w:t>
-      </w:r>
-      <w:bookmarkEnd w:id="5"/>
-    </w:p>
-    <w:p>
-      <w:r>
-        <w:t>Este ficheiro contém os problemas que o utilizador mais tarde escolhe para aplicar os algoritmos. Este está estruturado da seguinte forma: cada problema numa linha, cada um é composto por duas “listas” (de LISP), seperados por uma vírugla, sendo cada lista uma das linhas do tabuleiro. Este ficheiro é depois lido linha a linha e é criado uma lista geral que contém todas os problemas (listas).</w:t>
-      </w:r>
-    </w:p>
-    <w:p>
-      <w:r>
-        <w:t>Resultados</w:t>
-      </w:r>
-    </w:p>
-    <w:p>
-      <w:r>
-        <w:t>Este é o ficheiro produzido no final. Caso já exista este ficheiro na diretoria, apenas adiciona informação ao ficheiro, não substituí.</w:t>
-      </w:r>
-      <w:r>
-        <w:t xml:space="preserve"> Neste ficheiro estão as caracteristicas do problema que foi resolvido - profunidade máximo, algortimo escolhido, problema escolhido, heuristica utilizada e solução -, e resultados finais - </w:t>
-      </w:r>
-      <w:r>
-        <w:t>Nós gerados</w:t>
-      </w:r>
-      <w:r>
-        <w:t>, n</w:t>
-      </w:r>
-      <w:r>
-        <w:t>ós expandidos</w:t>
-      </w:r>
-      <w:r>
-        <w:t>, p</w:t>
-      </w:r>
-      <w:r>
-        <w:t>enetrância</w:t>
-      </w:r>
-      <w:r>
-        <w:t>, fator de ramificação, t</w:t>
-      </w:r>
-      <w:r>
-        <w:t>empo de e</w:t>
-      </w:r>
-      <w:r>
-        <w:t>xecução e o caminho do nó inicial até ao nó solução.</w:t>
+      <w:bookmarkStart w:id="6" w:name="_Toc536396097"/>
+      <w:r>
+        <w:t>Log</w:t>
+      </w:r>
+      <w:bookmarkEnd w:id="6"/>
+    </w:p>
+    <w:p>
+      <w:r>
+        <w:t>Ficheiro produzido à medida que o programa é executado onde são registadas as jogadas feitas, tanto pela máquina como pelo humano, ao longo do jogo. Este ficheiro nunca é substituído em jogos subsequentes, sendo que há uma seperação com recurso ao caracter “-” entre os vários jogos. Também para ajudar quem estiver a ler o ficheiro a perceber os resultados, no inicio de cada jogo é escrito no ficheiro o tabuleiro inicial que será utilizado no jogo.</w:t>
+      </w:r>
+    </w:p>
+    <w:p>
+      <w:pPr>
+        <w:spacing w:line="259" w:lineRule="auto"/>
+        <w:jc w:val="left"/>
+      </w:pPr>
+      <w:r>
+        <w:br w:type="page"/>
       </w:r>
     </w:p>
     <w:p>
@@ -1628,12 +1893,12 @@
           <w:numId w:val="2"/>
         </w:numPr>
       </w:pPr>
-      <w:bookmarkStart w:id="6" w:name="_Toc532423367"/>
+      <w:bookmarkStart w:id="7" w:name="_Toc536396098"/>
       <w:r>
         <w:lastRenderedPageBreak/>
         <w:t>Implementação técnica</w:t>
       </w:r>
-      <w:bookmarkEnd w:id="6"/>
+      <w:bookmarkEnd w:id="7"/>
     </w:p>
     <w:p>
       <w:r>
@@ -1668,96 +1933,61 @@
           <w:numId w:val="2"/>
         </w:numPr>
       </w:pPr>
-      <w:bookmarkStart w:id="7" w:name="_Toc532423368"/>
+      <w:bookmarkStart w:id="8" w:name="_Toc536396099"/>
       <w:r>
         <w:lastRenderedPageBreak/>
-        <w:t>Algoritmos</w:t>
-      </w:r>
-      <w:bookmarkEnd w:id="7"/>
-      <w:r>
-        <w:t xml:space="preserve"> </w:t>
-      </w:r>
-    </w:p>
-    <w:p>
-      <w:r>
-        <w:t>Nesta implementação do projeto, por vários motivos, apenas foram implementas os algortimos breadth first search (bfs)</w:t>
-      </w:r>
-      <w:r>
-        <w:t>, depth first search (dfs) e A*. Independentemente, o princ</w:t>
-      </w:r>
-      <w:r>
-        <w:t>ipal objetivo deste projeto era o estudo do desempenho dos algoritmos a resolver os problemas fornecidos. Para esta medição, era utilizado o fator de ramificação média, penetrância, número de nós gerados e expandidos e o tempo de execução (em segundos) do algortimo.</w:t>
-      </w:r>
-    </w:p>
-    <w:p>
-      <w:pPr>
-        <w:pStyle w:val="ListParagraph"/>
-        <w:numPr>
-          <w:ilvl w:val="0"/>
-          <w:numId w:val="3"/>
-        </w:numPr>
-      </w:pPr>
-      <w:r>
-        <w:t xml:space="preserve">Penetrância: Dá uma boa percepção do número de nós, </w:t>
-      </w:r>
-      <w:r>
-        <w:t>desnecessários à resolução do problema</w:t>
-      </w:r>
-      <w:r>
-        <w:t xml:space="preserve"> que foram gerados até se encontrar o nó objetivo.</w:t>
-      </w:r>
-    </w:p>
-    <w:p>
-      <w:pPr>
-        <w:pStyle w:val="ListParagraph"/>
-        <w:numPr>
-          <w:ilvl w:val="0"/>
-          <w:numId w:val="3"/>
-        </w:numPr>
-      </w:pPr>
-      <w:r>
-        <w:t>Número de nós gerados / expandidos: número de nós gerados / expandidos desde nó inicial até ao nó solução. Quantos menos expandir / gerar mais rapidamente encontra a solução, mais eficiente é.</w:t>
-      </w:r>
-    </w:p>
-    <w:p>
-      <w:pPr>
-        <w:pStyle w:val="ListParagraph"/>
-        <w:numPr>
-          <w:ilvl w:val="0"/>
-          <w:numId w:val="3"/>
-        </w:numPr>
-      </w:pPr>
-      <w:r>
-        <w:t xml:space="preserve">Tempo de execução: Este é bastante explicativo, quantos segundos passaram desde que o algoritmo começou até que acabou. Quanto menor este tempo, mais eficiente é. No entanto, esta métrica não é muita boa nalguns casos sendo que conta segundos e não milisegundos.  </w:t>
-      </w:r>
-    </w:p>
-    <w:p>
-      <w:r>
-        <w:t>Numa pré-analise, pode-se assumir que o A* irá ser o mais eficiente na maioria dos casos, sendo que este é um algoritmo informado e este jogo apresenta problemas de explusão combinatória. Ou seja, tendo em conta que resolver problemas de explusão combinatória é o propósito dos algoritmos informados, podemos afirmar que, em teoria, o A* será mais indicado. Isto se a heurística utilizada para a assunção de custo for uma heurística indicada ao problema.</w:t>
-      </w:r>
-    </w:p>
-    <w:p>
-      <w:r>
-        <w:t>Para uma melhor análise, o grupo decidiu elaborar uma tabela comparativa onde estão listado os resultados da resolução dos problemas fornecidos pelo enunciado com os respetivos resultados</w:t>
-      </w:r>
-      <w:r>
-        <w:t>:</w:t>
+        <w:t>Alfabeta</w:t>
+      </w:r>
+      <w:bookmarkEnd w:id="8"/>
+    </w:p>
+    <w:p>
+      <w:r>
+        <w:t>Na implementação deste algoritmo foram necessárias algumas funções auxiliares de modo a conseguirmos atingir sucesso.</w:t>
+      </w:r>
+      <w:r>
+        <w:t xml:space="preserve"> Não há necessidade de falar de todas ao pormenor, mas faz sentido mencionar uma ou outra antes de passar às análise dos resultados.</w:t>
+      </w:r>
+    </w:p>
+    <w:p>
+      <w:r>
+        <w:t xml:space="preserve">Também é de notar que nesta parte, tanto por questões de </w:t>
+      </w:r>
+      <w:r>
+        <w:t>simplicitade como performance foram utilizadas variáveis globais. Apenas duas com de facto impacto na aplicação, sendo as outras três meramente para efeitos estatísticos de cada jogada calculada pelo algoritmo.</w:t>
+      </w:r>
+    </w:p>
+    <w:p>
+      <w:pPr>
+        <w:pStyle w:val="Heading2"/>
+      </w:pPr>
+      <w:bookmarkStart w:id="9" w:name="_Toc536396100"/>
+      <w:r>
+        <w:t>Função avaliação</w:t>
+      </w:r>
+      <w:bookmarkEnd w:id="9"/>
+    </w:p>
+    <w:p>
+      <w:r>
+        <w:t>Uma das fundamentais é a denominada funcao-avaliacao. Esta função, embora simples é de extrema importância. O objetivo dela é avaliar o custo do nó aquando de chegar a um nó folha (quer seja por ter chegado ao fim do ramo, limite forçado ou acabado o tempo de execução). Depois de algum debate sobre esta função o grupo decidiu criar uma que prioritizava jogadas que levassem a peças serem comidas</w:t>
+      </w:r>
+      <w:r>
+        <w:t>. Para descobrir isto, simplesmente subtraímos o número total de peças do tabuleiro do antecessor direto ao tabuleiro atual.</w:t>
       </w:r>
     </w:p>
     <w:p>
       <w:pPr>
         <w:keepNext/>
+        <w:jc w:val="center"/>
       </w:pPr>
       <w:r>
         <w:rPr>
           <w:noProof/>
         </w:rPr>
-        <w:lastRenderedPageBreak/>
         <w:drawing>
           <wp:inline distT="0" distB="0" distL="0" distR="0">
-            <wp:extent cx="5464917" cy="2291843"/>
-            <wp:effectExtent l="0" t="0" r="2540" b="0"/>
-            <wp:docPr id="1" name="Picture 1"/>
+            <wp:extent cx="5401327" cy="1318260"/>
+            <wp:effectExtent l="0" t="0" r="8890" b="0"/>
+            <wp:docPr id="6" name="Picture 6" descr="https://i.gyazo.com/b3cb183fb0dcdd9aea5fcb1be84eae9c.png"/>
             <wp:cNvGraphicFramePr>
               <a:graphicFrameLocks xmlns:a="http://schemas.openxmlformats.org/drawingml/2006/main" noChangeAspect="1"/>
             </wp:cNvGraphicFramePr>
@@ -1765,29 +1995,31 @@
               <a:graphicData uri="http://schemas.openxmlformats.org/drawingml/2006/picture">
                 <pic:pic xmlns:pic="http://schemas.openxmlformats.org/drawingml/2006/picture">
                   <pic:nvPicPr>
-                    <pic:cNvPr id="1" name="AAC2B03.tmp"/>
-                    <pic:cNvPicPr/>
+                    <pic:cNvPr id="0" name="Picture 1" descr="https://i.gyazo.com/b3cb183fb0dcdd9aea5fcb1be84eae9c.png"/>
+                    <pic:cNvPicPr>
+                      <a:picLocks noChangeAspect="1" noChangeArrowheads="1"/>
+                    </pic:cNvPicPr>
                   </pic:nvPicPr>
-                  <pic:blipFill>
-                    <a:blip r:embed="rId10" cstate="print">
+                  <pic:blipFill rotWithShape="1">
+                    <a:blip r:embed="rId10">
                       <a:extLst>
                         <a:ext uri="{28A0092B-C50C-407E-A947-70E740481C1C}">
                           <a14:useLocalDpi xmlns:a14="http://schemas.microsoft.com/office/drawing/2010/main" val="0"/>
                         </a:ext>
                       </a:extLst>
                     </a:blip>
-                    <a:stretch>
-                      <a:fillRect/>
-                    </a:stretch>
+                    <a:srcRect l="665" r="45208"/>
+                    <a:stretch/>
                   </pic:blipFill>
                   <pic:spPr bwMode="auto">
                     <a:xfrm>
                       <a:off x="0" y="0"/>
-                      <a:ext cx="5464917" cy="2291843"/>
+                      <a:ext cx="5423604" cy="1323697"/>
                     </a:xfrm>
                     <a:prstGeom prst="rect">
                       <a:avLst/>
                     </a:prstGeom>
+                    <a:noFill/>
                     <a:ln>
                       <a:noFill/>
                     </a:ln>
@@ -1831,45 +2063,577 @@
         <w:fldChar w:fldCharType="end"/>
       </w:r>
       <w:r>
-        <w:t xml:space="preserve"> - Captura de ecrã do ficheiro de comparação de resultados</w:t>
-      </w:r>
-    </w:p>
-    <w:p>
-      <w:r>
-        <w:t>Embora não muito perceptível divo</w:t>
-      </w:r>
-      <w:bookmarkStart w:id="8" w:name="_GoBack"/>
-      <w:bookmarkEnd w:id="8"/>
-      <w:r>
-        <w:t xml:space="preserve"> ao número de colunas existentes nesta captura, podemos </w:t>
-      </w:r>
-      <w:r>
-        <w:t>concluir que de facto o BFS é o pior algoritmo dos três, com uma taxa de sucesso de 14%</w:t>
-      </w:r>
-      <w:r>
-        <w:t>, tendo apenas conseguido chegar à solução num dos 7 problemas. Seguidamente temos o DFS, que embora um melhoramento significativo em relação ao BFS, com 4 dos 7 (cerca de 57%) problemas resolvidos. No entanto estes resultados são ainda instatisfatórios, sendo que é preciso um algoritmo que seja eficaz em pelo menos 90% dos casos. Nesta ótica, conseguímos verificar que de facto os algortimos informados, neste caso apenas o A*, são muito melhores que os não informados, tendo conseguido resolver todos os problemas. E também observamos que não há apenas uma heurística possível para a resolução, embora a heurística fornecido no enunciado seja melhor que a calculada pelo grupo, ambas conseguem cumprir o seu objetivo.</w:t>
-      </w:r>
-    </w:p>
-    <w:p>
-      <w:r>
-        <w:t>Podemos ainda concluir que a escolha da heurística é muito importante e que até convém ter mais que uma heurística para cobrir todos os possíveis casos. Também se pode concluir que o grupo não tinha um grande conhecimento do dominio de aplicação sendo que, ainda que o algoritmo conseguisse resolver o problema utilizando a heurística do grupo, vê-se que os resultados são bastante elevados, gerando muitos nós e demorando vários segundos.</w:t>
-      </w:r>
-    </w:p>
-    <w:p>
-      <w:r>
-        <w:t xml:space="preserve">A falha no BFS e DFS deve-se à explosão combinatória. Sendo que estes geram todos os sucessores possiveis sem quaisquer restrições, exaustam os recursos da máquina com muito mais rapídez, impendido-os de conseguir obter a solução. Esta exaustão de recursos apresentou-se como falta de memória (stack overflow) </w:t>
-      </w:r>
+        <w:t xml:space="preserve"> - Função avaliação</w:t>
+      </w:r>
+    </w:p>
+    <w:p>
+      <w:pPr>
+        <w:pStyle w:val="Heading2"/>
+      </w:pPr>
+      <w:bookmarkStart w:id="10" w:name="_Toc536396101"/>
+      <w:r>
+        <w:t>Estrutura de dados</w:t>
+      </w:r>
+      <w:bookmarkEnd w:id="10"/>
+    </w:p>
+    <w:p>
+      <w:r>
+        <w:t>Embora similar à parte 1, para esta fase foi necessário alterar a estrutura de dados usada. Já não sendo necessários alguns dos atributos, em troca de outros.</w:t>
+      </w:r>
+    </w:p>
+    <w:p>
+      <w:pPr>
+        <w:keepNext/>
+      </w:pPr>
+      <w:r>
+        <w:rPr>
+          <w:noProof/>
+        </w:rPr>
+        <w:drawing>
+          <wp:inline distT="0" distB="0" distL="0" distR="0">
+            <wp:extent cx="6126480" cy="746760"/>
+            <wp:effectExtent l="0" t="0" r="7620" b="0"/>
+            <wp:docPr id="8" name="Picture 8" descr="https://i.gyazo.com/d63cd46455bc5a430866433a86b36111.png"/>
+            <wp:cNvGraphicFramePr>
+              <a:graphicFrameLocks xmlns:a="http://schemas.openxmlformats.org/drawingml/2006/main" noChangeAspect="1"/>
+            </wp:cNvGraphicFramePr>
+            <a:graphic xmlns:a="http://schemas.openxmlformats.org/drawingml/2006/main">
+              <a:graphicData uri="http://schemas.openxmlformats.org/drawingml/2006/picture">
+                <pic:pic xmlns:pic="http://schemas.openxmlformats.org/drawingml/2006/picture">
+                  <pic:nvPicPr>
+                    <pic:cNvPr id="0" name="Picture 3" descr="https://i.gyazo.com/d63cd46455bc5a430866433a86b36111.png"/>
+                    <pic:cNvPicPr>
+                      <a:picLocks noChangeAspect="1" noChangeArrowheads="1"/>
+                    </pic:cNvPicPr>
+                  </pic:nvPicPr>
+                  <pic:blipFill>
+                    <a:blip r:embed="rId11">
+                      <a:extLst>
+                        <a:ext uri="{28A0092B-C50C-407E-A947-70E740481C1C}">
+                          <a14:useLocalDpi xmlns:a14="http://schemas.microsoft.com/office/drawing/2010/main" val="0"/>
+                        </a:ext>
+                      </a:extLst>
+                    </a:blip>
+                    <a:srcRect/>
+                    <a:stretch>
+                      <a:fillRect/>
+                    </a:stretch>
+                  </pic:blipFill>
+                  <pic:spPr bwMode="auto">
+                    <a:xfrm>
+                      <a:off x="0" y="0"/>
+                      <a:ext cx="6126480" cy="746760"/>
+                    </a:xfrm>
+                    <a:prstGeom prst="rect">
+                      <a:avLst/>
+                    </a:prstGeom>
+                    <a:noFill/>
+                    <a:ln>
+                      <a:noFill/>
+                    </a:ln>
+                  </pic:spPr>
+                </pic:pic>
+              </a:graphicData>
+            </a:graphic>
+          </wp:inline>
+        </w:drawing>
+      </w:r>
+    </w:p>
+    <w:p>
+      <w:pPr>
+        <w:pStyle w:val="Caption"/>
+        <w:jc w:val="center"/>
+      </w:pPr>
+      <w:r>
+        <w:t xml:space="preserve">Figura </w:t>
+      </w:r>
+      <w:r>
+        <w:fldChar w:fldCharType="begin"/>
+      </w:r>
+      <w:r>
+        <w:instrText xml:space="preserve"> SEQ Figura \* ARABIC </w:instrText>
+      </w:r>
+      <w:r>
+        <w:fldChar w:fldCharType="separate"/>
+      </w:r>
+      <w:r>
+        <w:rPr>
+          <w:noProof/>
+        </w:rPr>
+        <w:t>2</w:t>
+      </w:r>
+      <w:r>
+        <w:fldChar w:fldCharType="end"/>
+      </w:r>
+      <w:r>
+        <w:t xml:space="preserve"> - Estrutura de nó</w:t>
+      </w:r>
+    </w:p>
+    <w:p>
+      <w:r>
+        <w:t>O custo do nó e qual a heurística a ser usada para o cálculo do nó já não são precisas. No entanto é acrescentado outro campo, apenas para fins estatísticos e de informação ao utilizador que é o “position”. Este campo diz-nos que posição foi escolhida para gerar este nó. Isto é útil para depois da jogada ser calculada pelo algoritmo podermos dizer ao utilizador algo do gênero “A máquina jogou na casa x”.</w:t>
+      </w:r>
+    </w:p>
+    <w:p>
+      <w:pPr>
+        <w:pStyle w:val="Heading2"/>
+      </w:pPr>
+      <w:bookmarkStart w:id="11" w:name="_Toc536396102"/>
+      <w:r>
+        <w:t>Análise</w:t>
+      </w:r>
+      <w:bookmarkEnd w:id="11"/>
+    </w:p>
+    <w:p>
+      <w:r>
+        <w:t xml:space="preserve">Em termos de algoritmo conseguímos que ele tenta de facto procurar uma jogada ótima, sendo que em jogos sucessivos nas mesmas condições o caminho encontrado é sempre o mesmo. </w:t>
+      </w:r>
+      <w:r>
+        <w:t>E no caso de Máquina contra Máquina, o resultado final é sempre igual.</w:t>
+      </w:r>
+    </w:p>
+    <w:p>
+      <w:r>
+        <w:t xml:space="preserve">Por questões de </w:t>
+      </w:r>
+      <w:r>
+        <w:t>viabilidade, e utilização de recursos, a geração da árvore está limitada a 5 níveis, sendo que mesmo um nível tão baixo já gera várias sucessores.</w:t>
+      </w:r>
+    </w:p>
+    <w:p>
+      <w:r>
+        <w:t>Através da estatísticas de cada jogada, podemos observar que as jogadas não demoram muito tempo a serem calculadas, ficando a cerca de 0.1 milisegundos por jogada. Isto deve-se ao facto de apenas ser permitida uma profundidade máxima de 5.</w:t>
+      </w:r>
+    </w:p>
+    <w:p>
+      <w:r>
+        <w:t xml:space="preserve">Também conseguímos observar </w:t>
+      </w:r>
+      <w:r>
+        <w:t>o quanto duas jogadas praticamente idênticas podem ser bastante diferentes em termos de cálculos. Num jogo onde o tabuleiro inicial era composto por apenas casas com 8 peças, podemos ver através das seguintes figuras que a segunda jogada, embora exatamente idêntica à primeira mas na casa oposta demorou quase o quadruplo do tempo a calcular a jogada.</w:t>
+      </w:r>
+    </w:p>
+    <w:p>
+      <w:r>
+        <w:t xml:space="preserve">Conseguímos também ver que, devido às nossas máquinas pessoais serem “decentes”, e o limite de profundidade, o algoritmo nunca se aproxima do tempo limite de, para este teste, 1 segundo. </w:t>
+      </w:r>
+    </w:p>
+    <w:p>
       <w:r>
         <w:lastRenderedPageBreak/>
-        <w:t>ou falta de memória heap disponibilizada pela versão gratuíta do IDE que o grupo utilizou, o LispWorks.</w:t>
-      </w:r>
-    </w:p>
-    <w:p>
-      <w:r>
-        <w:t>Para uma melhor análise, encontra-se anexado com este ficheiro o documento com a tabela de comparação de algortimos.</w:t>
-      </w:r>
-    </w:p>
-    <w:p>
+        <w:t xml:space="preserve">No entanto não é tudo pontos positivos. Devido a esta limitação na árvore de procura, sofremos de um </w:t>
+      </w:r>
+      <w:r>
+        <w:t>problema que é o facto de não conseguírmos chegar ao nó folha “oficial”. Isto implica que nunca chegamos a calcular a jogada verdadeiramente ótima, que resulta em jogadas extra. Ou jogadas que no nível 5 parecem que estão a caminho da jogada ótima mas que depois nos próximos 5 níveis, se estes fossem gerados, via-mos que de facto esta jogada leva à vitória do adversário.</w:t>
+      </w:r>
+    </w:p>
+    <w:p>
+      <w:pPr>
+        <w:keepNext/>
+      </w:pPr>
+      <w:r>
+        <w:rPr>
+          <w:noProof/>
+        </w:rPr>
+        <mc:AlternateContent>
+          <mc:Choice Requires="wps">
+            <w:drawing>
+              <wp:anchor distT="0" distB="0" distL="114300" distR="114300" simplePos="0" relativeHeight="251670528" behindDoc="0" locked="0" layoutInCell="1" allowOverlap="1" wp14:anchorId="5CDF2D40" wp14:editId="78D7D6C0">
+                <wp:simplePos x="0" y="0"/>
+                <wp:positionH relativeFrom="margin">
+                  <wp:align>left</wp:align>
+                </wp:positionH>
+                <wp:positionV relativeFrom="paragraph">
+                  <wp:posOffset>1588770</wp:posOffset>
+                </wp:positionV>
+                <wp:extent cx="2651760" cy="635"/>
+                <wp:effectExtent l="0" t="0" r="0" b="635"/>
+                <wp:wrapTopAndBottom/>
+                <wp:docPr id="16" name="Text Box 16"/>
+                <wp:cNvGraphicFramePr/>
+                <a:graphic xmlns:a="http://schemas.openxmlformats.org/drawingml/2006/main">
+                  <a:graphicData uri="http://schemas.microsoft.com/office/word/2010/wordprocessingShape">
+                    <wps:wsp>
+                      <wps:cNvSpPr txBox="1"/>
+                      <wps:spPr>
+                        <a:xfrm>
+                          <a:off x="0" y="0"/>
+                          <a:ext cx="2651760" cy="635"/>
+                        </a:xfrm>
+                        <a:prstGeom prst="rect">
+                          <a:avLst/>
+                        </a:prstGeom>
+                        <a:solidFill>
+                          <a:prstClr val="white"/>
+                        </a:solidFill>
+                        <a:ln>
+                          <a:noFill/>
+                        </a:ln>
+                      </wps:spPr>
+                      <wps:txbx>
+                        <w:txbxContent>
+                          <w:p>
+                            <w:pPr>
+                              <w:pStyle w:val="Caption"/>
+                              <w:jc w:val="center"/>
+                              <w:rPr>
+                                <w:noProof/>
+                                <w:szCs w:val="20"/>
+                              </w:rPr>
+                            </w:pPr>
+                            <w:r>
+                              <w:t xml:space="preserve">Figura </w:t>
+                            </w:r>
+                            <w:r>
+                              <w:fldChar w:fldCharType="begin"/>
+                            </w:r>
+                            <w:r>
+                              <w:instrText xml:space="preserve"> SEQ Figura \* ARABIC </w:instrText>
+                            </w:r>
+                            <w:r>
+                              <w:fldChar w:fldCharType="separate"/>
+                            </w:r>
+                            <w:r>
+                              <w:rPr>
+                                <w:noProof/>
+                              </w:rPr>
+                              <w:t>3</w:t>
+                            </w:r>
+                            <w:r>
+                              <w:fldChar w:fldCharType="end"/>
+                            </w:r>
+                            <w:r>
+                              <w:t xml:space="preserve"> - Jogada #1</w:t>
+                            </w:r>
+                          </w:p>
+                        </w:txbxContent>
+                      </wps:txbx>
+                      <wps:bodyPr rot="0" spcFirstLastPara="0" vertOverflow="overflow" horzOverflow="overflow" vert="horz" wrap="square" lIns="0" tIns="0" rIns="0" bIns="0" numCol="1" spcCol="0" rtlCol="0" fromWordArt="0" anchor="t" anchorCtr="0" forceAA="0" compatLnSpc="1">
+                        <a:prstTxWarp prst="textNoShape">
+                          <a:avLst/>
+                        </a:prstTxWarp>
+                        <a:spAutoFit/>
+                      </wps:bodyPr>
+                    </wps:wsp>
+                  </a:graphicData>
+                </a:graphic>
+              </wp:anchor>
+            </w:drawing>
+          </mc:Choice>
+          <mc:Fallback>
+            <w:pict>
+              <v:shape w14:anchorId="5CDF2D40" id="Text Box 16" o:spid="_x0000_s1030" type="#_x0000_t202" style="position:absolute;left:0;text-align:left;margin-left:0;margin-top:125.1pt;width:208.8pt;height:.05pt;z-index:251670528;visibility:visible;mso-wrap-style:square;mso-wrap-distance-left:9pt;mso-wrap-distance-top:0;mso-wrap-distance-right:9pt;mso-wrap-distance-bottom:0;mso-position-horizontal:left;mso-position-horizontal-relative:margin;mso-position-vertical:absolute;mso-position-vertical-relative:text;v-text-anchor:top" o:gfxdata="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" stroked="f">
+                <v:textbox style="mso-fit-shape-to-text:t" inset="0,0,0,0">
+                  <w:txbxContent>
+                    <w:p>
+                      <w:pPr>
+                        <w:pStyle w:val="Caption"/>
+                        <w:jc w:val="center"/>
+                        <w:rPr>
+                          <w:noProof/>
+                          <w:szCs w:val="20"/>
+                        </w:rPr>
+                      </w:pPr>
+                      <w:r>
+                        <w:t xml:space="preserve">Figura </w:t>
+                      </w:r>
+                      <w:r>
+                        <w:fldChar w:fldCharType="begin"/>
+                      </w:r>
+                      <w:r>
+                        <w:instrText xml:space="preserve"> SEQ Figura \* ARABIC </w:instrText>
+                      </w:r>
+                      <w:r>
+                        <w:fldChar w:fldCharType="separate"/>
+                      </w:r>
+                      <w:r>
+                        <w:rPr>
+                          <w:noProof/>
+                        </w:rPr>
+                        <w:t>3</w:t>
+                      </w:r>
+                      <w:r>
+                        <w:fldChar w:fldCharType="end"/>
+                      </w:r>
+                      <w:r>
+                        <w:t xml:space="preserve"> - Jogada #1</w:t>
+                      </w:r>
+                    </w:p>
+                  </w:txbxContent>
+                </v:textbox>
+                <w10:wrap type="topAndBottom" anchorx="margin"/>
+              </v:shape>
+            </w:pict>
+          </mc:Fallback>
+        </mc:AlternateContent>
+      </w:r>
+      <w:r>
+        <w:rPr>
+          <w:noProof/>
+        </w:rPr>
+        <mc:AlternateContent>
+          <mc:Choice Requires="wps">
+            <w:drawing>
+              <wp:anchor distT="0" distB="0" distL="114300" distR="114300" simplePos="0" relativeHeight="251668480" behindDoc="0" locked="0" layoutInCell="1" allowOverlap="1" wp14:anchorId="224FA684" wp14:editId="64B3D5F1">
+                <wp:simplePos x="0" y="0"/>
+                <wp:positionH relativeFrom="margin">
+                  <wp:align>right</wp:align>
+                </wp:positionH>
+                <wp:positionV relativeFrom="paragraph">
+                  <wp:posOffset>1678305</wp:posOffset>
+                </wp:positionV>
+                <wp:extent cx="2595880" cy="635"/>
+                <wp:effectExtent l="0" t="0" r="0" b="635"/>
+                <wp:wrapTopAndBottom/>
+                <wp:docPr id="1" name="Text Box 1"/>
+                <wp:cNvGraphicFramePr/>
+                <a:graphic xmlns:a="http://schemas.openxmlformats.org/drawingml/2006/main">
+                  <a:graphicData uri="http://schemas.microsoft.com/office/word/2010/wordprocessingShape">
+                    <wps:wsp>
+                      <wps:cNvSpPr txBox="1"/>
+                      <wps:spPr>
+                        <a:xfrm>
+                          <a:off x="0" y="0"/>
+                          <a:ext cx="2595880" cy="635"/>
+                        </a:xfrm>
+                        <a:prstGeom prst="rect">
+                          <a:avLst/>
+                        </a:prstGeom>
+                        <a:solidFill>
+                          <a:prstClr val="white"/>
+                        </a:solidFill>
+                        <a:ln>
+                          <a:noFill/>
+                        </a:ln>
+                      </wps:spPr>
+                      <wps:txbx>
+                        <w:txbxContent>
+                          <w:p>
+                            <w:pPr>
+                              <w:pStyle w:val="Caption"/>
+                              <w:jc w:val="center"/>
+                              <w:rPr>
+                                <w:noProof/>
+                                <w:szCs w:val="20"/>
+                              </w:rPr>
+                            </w:pPr>
+                            <w:r>
+                              <w:t xml:space="preserve">Figura </w:t>
+                            </w:r>
+                            <w:r>
+                              <w:fldChar w:fldCharType="begin"/>
+                            </w:r>
+                            <w:r>
+                              <w:instrText xml:space="preserve"> SEQ Figura \* ARABIC </w:instrText>
+                            </w:r>
+                            <w:r>
+                              <w:fldChar w:fldCharType="separate"/>
+                            </w:r>
+                            <w:r>
+                              <w:rPr>
+                                <w:noProof/>
+                              </w:rPr>
+                              <w:t>4</w:t>
+                            </w:r>
+                            <w:r>
+                              <w:fldChar w:fldCharType="end"/>
+                            </w:r>
+                            <w:r>
+                              <w:t xml:space="preserve"> - Jogada #2</w:t>
+                            </w:r>
+                          </w:p>
+                        </w:txbxContent>
+                      </wps:txbx>
+                      <wps:bodyPr rot="0" spcFirstLastPara="0" vertOverflow="overflow" horzOverflow="overflow" vert="horz" wrap="square" lIns="0" tIns="0" rIns="0" bIns="0" numCol="1" spcCol="0" rtlCol="0" fromWordArt="0" anchor="t" anchorCtr="0" forceAA="0" compatLnSpc="1">
+                        <a:prstTxWarp prst="textNoShape">
+                          <a:avLst/>
+                        </a:prstTxWarp>
+                        <a:spAutoFit/>
+                      </wps:bodyPr>
+                    </wps:wsp>
+                  </a:graphicData>
+                </a:graphic>
+              </wp:anchor>
+            </w:drawing>
+          </mc:Choice>
+          <mc:Fallback>
+            <w:pict>
+              <v:shape w14:anchorId="224FA684" id="Text Box 1" o:spid="_x0000_s1031" type="#_x0000_t202" style="position:absolute;left:0;text-align:left;margin-left:153.2pt;margin-top:132.15pt;width:204.4pt;height:.05pt;z-index:251668480;visibility:visible;mso-wrap-style:square;mso-wrap-distance-left:9pt;mso-wrap-distance-top:0;mso-wrap-distance-right:9pt;mso-wrap-distance-bottom:0;mso-position-horizontal:right;mso-position-horizontal-relative:margin;mso-position-vertical:absolute;mso-position-vertical-relative:text;v-text-anchor:top" o:gfxdata="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" stroked="f">
+                <v:textbox style="mso-fit-shape-to-text:t" inset="0,0,0,0">
+                  <w:txbxContent>
+                    <w:p>
+                      <w:pPr>
+                        <w:pStyle w:val="Caption"/>
+                        <w:jc w:val="center"/>
+                        <w:rPr>
+                          <w:noProof/>
+                          <w:szCs w:val="20"/>
+                        </w:rPr>
+                      </w:pPr>
+                      <w:r>
+                        <w:t xml:space="preserve">Figura </w:t>
+                      </w:r>
+                      <w:r>
+                        <w:fldChar w:fldCharType="begin"/>
+                      </w:r>
+                      <w:r>
+                        <w:instrText xml:space="preserve"> SEQ Figura \* ARABIC </w:instrText>
+                      </w:r>
+                      <w:r>
+                        <w:fldChar w:fldCharType="separate"/>
+                      </w:r>
+                      <w:r>
+                        <w:rPr>
+                          <w:noProof/>
+                        </w:rPr>
+                        <w:t>4</w:t>
+                      </w:r>
+                      <w:r>
+                        <w:fldChar w:fldCharType="end"/>
+                      </w:r>
+                      <w:r>
+                        <w:t xml:space="preserve"> - Jogada #2</w:t>
+                      </w:r>
+                    </w:p>
+                  </w:txbxContent>
+                </v:textbox>
+                <w10:wrap type="topAndBottom" anchorx="margin"/>
+              </v:shape>
+            </w:pict>
+          </mc:Fallback>
+        </mc:AlternateContent>
+      </w:r>
+      <w:r>
+        <w:rPr>
+          <w:noProof/>
+        </w:rPr>
+        <w:drawing>
+          <wp:anchor distT="0" distB="0" distL="114300" distR="114300" simplePos="0" relativeHeight="251666432" behindDoc="0" locked="0" layoutInCell="1" allowOverlap="1" wp14:anchorId="0DE310C4">
+            <wp:simplePos x="0" y="0"/>
+            <wp:positionH relativeFrom="margin">
+              <wp:align>right</wp:align>
+            </wp:positionH>
+            <wp:positionV relativeFrom="paragraph">
+              <wp:posOffset>0</wp:posOffset>
+            </wp:positionV>
+            <wp:extent cx="2651760" cy="1622425"/>
+            <wp:effectExtent l="0" t="0" r="0" b="0"/>
+            <wp:wrapTopAndBottom/>
+            <wp:docPr id="15" name="Picture 15" descr="https://i.gyazo.com/0aac932b1bca03c4dbdc0df9f0098a6c.png"/>
+            <wp:cNvGraphicFramePr>
+              <a:graphicFrameLocks xmlns:a="http://schemas.openxmlformats.org/drawingml/2006/main" noChangeAspect="1"/>
+            </wp:cNvGraphicFramePr>
+            <a:graphic xmlns:a="http://schemas.openxmlformats.org/drawingml/2006/main">
+              <a:graphicData uri="http://schemas.openxmlformats.org/drawingml/2006/picture">
+                <pic:pic xmlns:pic="http://schemas.openxmlformats.org/drawingml/2006/picture">
+                  <pic:nvPicPr>
+                    <pic:cNvPr id="0" name="Picture 17" descr="https://i.gyazo.com/0aac932b1bca03c4dbdc0df9f0098a6c.png"/>
+                    <pic:cNvPicPr>
+                      <a:picLocks noChangeAspect="1" noChangeArrowheads="1"/>
+                    </pic:cNvPicPr>
+                  </pic:nvPicPr>
+                  <pic:blipFill>
+                    <a:blip r:embed="rId12">
+                      <a:extLst>
+                        <a:ext uri="{28A0092B-C50C-407E-A947-70E740481C1C}">
+                          <a14:useLocalDpi xmlns:a14="http://schemas.microsoft.com/office/drawing/2010/main" val="0"/>
+                        </a:ext>
+                      </a:extLst>
+                    </a:blip>
+                    <a:srcRect/>
+                    <a:stretch>
+                      <a:fillRect/>
+                    </a:stretch>
+                  </pic:blipFill>
+                  <pic:spPr bwMode="auto">
+                    <a:xfrm>
+                      <a:off x="0" y="0"/>
+                      <a:ext cx="2651760" cy="1622425"/>
+                    </a:xfrm>
+                    <a:prstGeom prst="rect">
+                      <a:avLst/>
+                    </a:prstGeom>
+                    <a:noFill/>
+                    <a:ln>
+                      <a:noFill/>
+                    </a:ln>
+                  </pic:spPr>
+                </pic:pic>
+              </a:graphicData>
+            </a:graphic>
+          </wp:anchor>
+        </w:drawing>
+      </w:r>
+      <w:r>
+        <w:rPr>
+          <w:noProof/>
+        </w:rPr>
+        <w:drawing>
+          <wp:anchor distT="0" distB="0" distL="114300" distR="114300" simplePos="0" relativeHeight="251665408" behindDoc="0" locked="0" layoutInCell="1" allowOverlap="1">
+            <wp:simplePos x="0" y="0"/>
+            <wp:positionH relativeFrom="margin">
+              <wp:align>left</wp:align>
+            </wp:positionH>
+            <wp:positionV relativeFrom="paragraph">
+              <wp:posOffset>0</wp:posOffset>
+            </wp:positionV>
+            <wp:extent cx="2596239" cy="1506855"/>
+            <wp:effectExtent l="0" t="0" r="0" b="0"/>
+            <wp:wrapTopAndBottom/>
+            <wp:docPr id="10" name="Picture 10" descr="https://i.gyazo.com/6b9e345dc6b60033432b5a69db8074a0.png"/>
+            <wp:cNvGraphicFramePr>
+              <a:graphicFrameLocks xmlns:a="http://schemas.openxmlformats.org/drawingml/2006/main" noChangeAspect="1"/>
+            </wp:cNvGraphicFramePr>
+            <a:graphic xmlns:a="http://schemas.openxmlformats.org/drawingml/2006/main">
+              <a:graphicData uri="http://schemas.openxmlformats.org/drawingml/2006/picture">
+                <pic:pic xmlns:pic="http://schemas.openxmlformats.org/drawingml/2006/picture">
+                  <pic:nvPicPr>
+                    <pic:cNvPr id="0" name="Picture 6" descr="https://i.gyazo.com/6b9e345dc6b60033432b5a69db8074a0.png"/>
+                    <pic:cNvPicPr>
+                      <a:picLocks noChangeAspect="1" noChangeArrowheads="1"/>
+                    </pic:cNvPicPr>
+                  </pic:nvPicPr>
+                  <pic:blipFill>
+                    <a:blip r:embed="rId13">
+                      <a:extLst>
+                        <a:ext uri="{28A0092B-C50C-407E-A947-70E740481C1C}">
+                          <a14:useLocalDpi xmlns:a14="http://schemas.microsoft.com/office/drawing/2010/main" val="0"/>
+                        </a:ext>
+                      </a:extLst>
+                    </a:blip>
+                    <a:srcRect/>
+                    <a:stretch>
+                      <a:fillRect/>
+                    </a:stretch>
+                  </pic:blipFill>
+                  <pic:spPr bwMode="auto">
+                    <a:xfrm>
+                      <a:off x="0" y="0"/>
+                      <a:ext cx="2596239" cy="1506855"/>
+                    </a:xfrm>
+                    <a:prstGeom prst="rect">
+                      <a:avLst/>
+                    </a:prstGeom>
+                    <a:noFill/>
+                    <a:ln>
+                      <a:noFill/>
+                    </a:ln>
+                  </pic:spPr>
+                </pic:pic>
+              </a:graphicData>
+            </a:graphic>
+          </wp:anchor>
+        </w:drawing>
+      </w:r>
+    </w:p>
+    <w:p/>
+    <w:p>
+      <w:r>
+        <w:t xml:space="preserve"> </w:t>
+      </w:r>
+      <w:r>
+        <w:t xml:space="preserve"> </w:t>
+      </w:r>
       <w:r>
         <w:br w:type="page"/>
       </w:r>
@@ -1882,12 +2646,12 @@
           <w:numId w:val="2"/>
         </w:numPr>
       </w:pPr>
-      <w:bookmarkStart w:id="9" w:name="_Toc532423369"/>
+      <w:bookmarkStart w:id="12" w:name="_Toc536396103"/>
       <w:r>
         <w:lastRenderedPageBreak/>
         <w:t>Limitações técnicas</w:t>
       </w:r>
-      <w:bookmarkEnd w:id="9"/>
+      <w:bookmarkEnd w:id="12"/>
     </w:p>
     <w:p>
       <w:r>
@@ -1903,16 +2667,25 @@
         <w:t>heap</w:t>
       </w:r>
       <w:r>
-        <w:t>, impedindo a execução completa de alguns algoritmos nalguns problemas e o número de vezes que o IDE fecha aleatóriamente numa tentativa de nos convencer a comprar uma versão acima.</w:t>
-      </w:r>
-    </w:p>
-    <w:p>
-      <w:r>
-        <w:t>A falta de tempo por parte do grupo para conseguir implementar os restantes algortimos e incapacidade, tanto por falta de conhecimento do contexto aplicacional como por tempo, da criação de uma segunda heurística, talvez mais admissível à resolução do problema também afetou o produto final.</w:t>
+        <w:t xml:space="preserve">, </w:t>
+      </w:r>
+      <w:r>
+        <w:t>forçando-nos a limitar a geração da árvore de procura muito cedo</w:t>
+      </w:r>
+      <w:r>
+        <w:t xml:space="preserve"> e o número de vezes que o IDE fecha aleatóriamente numa tentativa de nos convencer a comprar uma versão acima.</w:t>
+      </w:r>
+    </w:p>
+    <w:p>
+      <w:r>
+        <w:t xml:space="preserve">A falta de tempo por parte do grupo </w:t>
+      </w:r>
+      <w:r>
+        <w:t>foi ainda mais sentida nesta fase por vários motivos, que nesta parte fez com o código criado não fosse o melhor que o grupo conseguiria.</w:t>
       </w:r>
     </w:p>
     <w:sectPr>
-      <w:footerReference w:type="default" r:id="rId11"/>
+      <w:footerReference w:type="default" r:id="rId14"/>
       <w:pgSz w:w="11906" w:h="16838"/>
       <w:pgMar w:top="1440" w:right="1440" w:bottom="1440" w:left="1440" w:header="708" w:footer="708" w:gutter="0"/>
       <w:cols w:space="708"/>
@@ -2780,6 +3553,28 @@
       <w:szCs w:val="26"/>
     </w:rPr>
   </w:style>
+  <w:style w:type="paragraph" w:styleId="Heading3">
+    <w:name w:val="heading 3"/>
+    <w:basedOn w:val="Normal"/>
+    <w:next w:val="Normal"/>
+    <w:link w:val="Heading3Char"/>
+    <w:uiPriority w:val="9"/>
+    <w:unhideWhenUsed/>
+    <w:qFormat/>
+    <w:rsid w:val="00BD2B8D"/>
+    <w:pPr>
+      <w:keepNext/>
+      <w:keepLines/>
+      <w:spacing w:before="40" w:after="0"/>
+      <w:outlineLvl w:val="2"/>
+    </w:pPr>
+    <w:rPr>
+      <w:rFonts w:asciiTheme="majorHAnsi" w:eastAsiaTheme="majorEastAsia" w:hAnsiTheme="majorHAnsi" w:cstheme="majorBidi"/>
+      <w:color w:val="1F3763" w:themeColor="accent1" w:themeShade="7F"/>
+      <w:sz w:val="24"/>
+      <w:szCs w:val="24"/>
+    </w:rPr>
+  </w:style>
   <w:style w:type="character" w:default="1" w:styleId="DefaultParagraphFont">
     <w:name w:val="Default Paragraph Font"/>
     <w:uiPriority w:val="1"/>
@@ -2971,6 +3766,20 @@
       <w:color w:val="44546A" w:themeColor="text2"/>
       <w:sz w:val="18"/>
       <w:szCs w:val="18"/>
+    </w:rPr>
+  </w:style>
+  <w:style w:type="character" w:customStyle="1" w:styleId="Heading3Char">
+    <w:name w:val="Heading 3 Char"/>
+    <w:basedOn w:val="DefaultParagraphFont"/>
+    <w:link w:val="Heading3"/>
+    <w:uiPriority w:val="9"/>
+    <w:rsid w:val="00BD2B8D"/>
+    <w:rPr>
+      <w:rFonts w:asciiTheme="majorHAnsi" w:eastAsiaTheme="majorEastAsia" w:hAnsiTheme="majorHAnsi" w:cstheme="majorBidi"/>
+      <w:color w:val="1F3763" w:themeColor="accent1" w:themeShade="7F"/>
+      <w:sz w:val="24"/>
+      <w:szCs w:val="24"/>
+      <w:lang w:val="pt-PT"/>
     </w:rPr>
   </w:style>
 </w:styles>
@@ -3276,7 +4085,7 @@
 </file>
 
 <file path=customXml/itemProps1.xml><?xml version="1.0" encoding="utf-8"?>
-<ds:datastoreItem xmlns:ds="http://schemas.openxmlformats.org/officeDocument/2006/customXml" ds:itemID="{AA7F43C3-A264-45BA-A801-695DF2F0CAE1}">
+<ds:datastoreItem xmlns:ds="http://schemas.openxmlformats.org/officeDocument/2006/customXml" ds:itemID="{8280D581-5484-46C9-8244-794168453A15}">
   <ds:schemaRefs>
     <ds:schemaRef ds:uri="http://schemas.openxmlformats.org/officeDocument/2006/bibliography"/>
   </ds:schemaRefs>

</xml_diff>

<commit_message>
merged manual utilizador from tiago; made .md versions
</commit_message>
<xml_diff>
--- a/parte 2/Manual_Tecnico.docx
+++ b/parte 2/Manual_Tecnico.docx
@@ -15,7 +15,7 @@
           <w:noProof/>
         </w:rPr>
         <w:drawing>
-          <wp:anchor distT="0" distB="0" distL="114300" distR="114300" simplePos="0" relativeHeight="251659264" behindDoc="0" locked="0" layoutInCell="1" allowOverlap="1">
+          <wp:anchor distT="0" distB="0" distL="114300" distR="114300" simplePos="0" relativeHeight="251659264" behindDoc="0" locked="0" layoutInCell="1" allowOverlap="1" wp14:anchorId="35520E6C" wp14:editId="28000A3F">
             <wp:simplePos x="0" y="0"/>
             <wp:positionH relativeFrom="column">
               <wp:posOffset>1630680</wp:posOffset>
@@ -117,7 +117,7 @@
         <mc:AlternateContent>
           <mc:Choice Requires="wps">
             <w:drawing>
-              <wp:anchor distT="0" distB="0" distL="114300" distR="114300" simplePos="0" relativeHeight="251662336" behindDoc="0" locked="0" layoutInCell="1" allowOverlap="1">
+              <wp:anchor distT="0" distB="0" distL="114300" distR="114300" simplePos="0" relativeHeight="251662336" behindDoc="0" locked="0" layoutInCell="1" allowOverlap="1" wp14:anchorId="2495D187" wp14:editId="2293FC31">
                 <wp:simplePos x="0" y="0"/>
                 <wp:positionH relativeFrom="margin">
                   <wp:align>left</wp:align>
@@ -278,7 +278,7 @@
           <w:noProof/>
         </w:rPr>
         <w:drawing>
-          <wp:anchor distT="0" distB="0" distL="114300" distR="114300" simplePos="0" relativeHeight="251664384" behindDoc="0" locked="0" layoutInCell="1" allowOverlap="1">
+          <wp:anchor distT="0" distB="0" distL="114300" distR="114300" simplePos="0" relativeHeight="251664384" behindDoc="0" locked="0" layoutInCell="1" allowOverlap="1" wp14:anchorId="223E969B" wp14:editId="562471A1">
             <wp:simplePos x="0" y="0"/>
             <wp:positionH relativeFrom="margin">
               <wp:posOffset>2141220</wp:posOffset>
@@ -350,7 +350,7 @@
         <mc:AlternateContent>
           <mc:Choice Requires="wps">
             <w:drawing>
-              <wp:anchor distT="0" distB="0" distL="114300" distR="114300" simplePos="0" relativeHeight="251660288" behindDoc="0" locked="0" layoutInCell="1" allowOverlap="1">
+              <wp:anchor distT="0" distB="0" distL="114300" distR="114300" simplePos="0" relativeHeight="251660288" behindDoc="0" locked="0" layoutInCell="1" allowOverlap="1" wp14:anchorId="4F28059A" wp14:editId="4D6BD629">
                 <wp:simplePos x="0" y="0"/>
                 <wp:positionH relativeFrom="column">
                   <wp:posOffset>2110740</wp:posOffset>
@@ -458,7 +458,7 @@
         <mc:AlternateContent>
           <mc:Choice Requires="wps">
             <w:drawing>
-              <wp:anchor distT="0" distB="0" distL="114300" distR="114300" simplePos="0" relativeHeight="251661312" behindDoc="0" locked="0" layoutInCell="1" allowOverlap="1">
+              <wp:anchor distT="0" distB="0" distL="114300" distR="114300" simplePos="0" relativeHeight="251661312" behindDoc="0" locked="0" layoutInCell="1" allowOverlap="1" wp14:anchorId="3D03CE58" wp14:editId="560FCB93">
                 <wp:simplePos x="0" y="0"/>
                 <wp:positionH relativeFrom="column">
                   <wp:posOffset>2098040</wp:posOffset>
@@ -570,7 +570,7 @@
         <mc:AlternateContent>
           <mc:Choice Requires="wps">
             <w:drawing>
-              <wp:anchor distT="0" distB="0" distL="114300" distR="114300" simplePos="0" relativeHeight="251663360" behindDoc="0" locked="0" layoutInCell="1" allowOverlap="1">
+              <wp:anchor distT="0" distB="0" distL="114300" distR="114300" simplePos="0" relativeHeight="251663360" behindDoc="0" locked="0" layoutInCell="1" allowOverlap="1" wp14:anchorId="3701BCCA" wp14:editId="58B46AEC">
                 <wp:simplePos x="0" y="0"/>
                 <wp:positionH relativeFrom="column">
                   <wp:posOffset>2094865</wp:posOffset>
@@ -722,8 +722,6 @@
             </w:rPr>
             <w:t>Índice</w:t>
           </w:r>
-          <w:bookmarkStart w:id="0" w:name="_GoBack"/>
-          <w:bookmarkEnd w:id="0"/>
         </w:p>
         <w:p/>
         <w:p>
@@ -1505,7 +1503,7 @@
                 <w:noProof/>
                 <w:webHidden/>
               </w:rPr>
-              <w:t>6</w:t>
+              <w:t>7</w:t>
             </w:r>
             <w:r>
               <w:rPr>
@@ -1576,7 +1574,7 @@
                 <w:noProof/>
                 <w:webHidden/>
               </w:rPr>
-              <w:t>8</w:t>
+              <w:t>9</w:t>
             </w:r>
             <w:r>
               <w:rPr>
@@ -1610,12 +1608,12 @@
           <w:numId w:val="2"/>
         </w:numPr>
       </w:pPr>
-      <w:bookmarkStart w:id="1" w:name="_Toc536396092"/>
+      <w:bookmarkStart w:id="0" w:name="_Toc536396092"/>
       <w:r>
         <w:lastRenderedPageBreak/>
         <w:t>Introdução</w:t>
       </w:r>
-      <w:bookmarkEnd w:id="1"/>
+      <w:bookmarkEnd w:id="0"/>
     </w:p>
     <w:p>
       <w:r>
@@ -1702,7 +1700,7 @@
           <w:numId w:val="2"/>
         </w:numPr>
       </w:pPr>
-      <w:bookmarkStart w:id="2" w:name="_Toc536396093"/>
+      <w:bookmarkStart w:id="1" w:name="_Toc536396093"/>
       <w:r>
         <w:lastRenderedPageBreak/>
         <w:t xml:space="preserve">Estrutura </w:t>
@@ -1710,7 +1708,7 @@
       <w:r>
         <w:t>do Sistema</w:t>
       </w:r>
-      <w:bookmarkEnd w:id="2"/>
+      <w:bookmarkEnd w:id="1"/>
     </w:p>
     <w:p>
       <w:r>
@@ -1723,153 +1721,138 @@
         <w:t>.lisp</w:t>
       </w:r>
       <w:r>
-        <w:t xml:space="preserve">, de modo a facilitar a manutenção e compreensão humana do programa: puzzle, procura e projeto. São ainda utilizados dois ficheiros </w:t>
-      </w:r>
-      <w:r>
-        <w:rPr>
-          <w:i/>
-        </w:rPr>
-        <w:t>.dat</w:t>
-      </w:r>
-      <w:r>
-        <w:t xml:space="preserve"> de </w:t>
-      </w:r>
-      <w:r>
-        <w:rPr>
-          <w:i/>
-        </w:rPr>
-        <w:t>input</w:t>
+        <w:t xml:space="preserve">, de modo a facilitar a manutenção e compreensão humana do programa: </w:t>
+      </w:r>
+      <w:r>
+        <w:t>jogo</w:t>
+      </w:r>
+      <w:r>
+        <w:t xml:space="preserve">, </w:t>
+      </w:r>
+      <w:r>
+        <w:t>algoritmo</w:t>
       </w:r>
       <w:r>
         <w:t xml:space="preserve"> e </w:t>
       </w:r>
       <w:r>
-        <w:rPr>
-          <w:i/>
-        </w:rPr>
-        <w:t>output</w:t>
-      </w:r>
-      <w:r>
-        <w:rPr>
-          <w:i/>
-        </w:rPr>
+        <w:t>interact</w:t>
+      </w:r>
+      <w:r>
+        <w:t xml:space="preserve">. </w:t>
+      </w:r>
+      <w:r>
+        <w:t>É ainda usado um ficheiro de output para logging: log.dat</w:t>
+      </w:r>
+      <w:r>
+        <w:t>.</w:t>
+      </w:r>
+    </w:p>
+    <w:p>
+      <w:pPr>
+        <w:pStyle w:val="Heading2"/>
+      </w:pPr>
+      <w:bookmarkStart w:id="2" w:name="_Toc536396094"/>
+      <w:r>
+        <w:t>Jogo</w:t>
+      </w:r>
+      <w:bookmarkEnd w:id="2"/>
+    </w:p>
+    <w:p>
+      <w:r>
+        <w:t xml:space="preserve">Este ficheiro </w:t>
+      </w:r>
+      <w:r>
+        <w:t>é o antigo “puzzle”, um ficheiro que contém toda a informação relativa ao domínio de aplicação. Praticamente nada foi alterado, apenas acrescentadas mais uma ou duas funções que foram necessárias.</w:t>
+      </w:r>
+    </w:p>
+    <w:p>
+      <w:pPr>
+        <w:pStyle w:val="Heading2"/>
+      </w:pPr>
+      <w:bookmarkStart w:id="3" w:name="_Toc536396095"/>
+      <w:r>
+        <w:t>Algoritmo</w:t>
+      </w:r>
+      <w:bookmarkEnd w:id="3"/>
+    </w:p>
+    <w:p>
+      <w:r>
+        <w:t>O antigo “procura”, n</w:t>
+      </w:r>
+      <w:r>
+        <w:t xml:space="preserve">este ficheiro encontram-se todas as funções, quer principais como de auxílio, associadas </w:t>
+      </w:r>
+      <w:r>
+        <w:t>à execução do algoritmo alfabeta</w:t>
+      </w:r>
+    </w:p>
+    <w:p>
+      <w:pPr>
+        <w:pStyle w:val="Heading2"/>
+      </w:pPr>
+      <w:bookmarkStart w:id="4" w:name="_Toc536396096"/>
+      <w:r>
+        <w:t>Interact</w:t>
+      </w:r>
+      <w:bookmarkEnd w:id="4"/>
+    </w:p>
+    <w:p>
+      <w:r>
+        <w:t xml:space="preserve">Por fim, o ficheiro </w:t>
+      </w:r>
+      <w:r>
+        <w:t xml:space="preserve">interact </w:t>
+      </w:r>
+      <w:r>
+        <w:t xml:space="preserve">que tem tudo o resto, </w:t>
+      </w:r>
+      <w:r>
+        <w:t>nomeadamente funções I/O (compilar e carregar os outros ficheiros, gravar output)</w:t>
+      </w:r>
+      <w:r>
+        <w:t xml:space="preserve"> e trata d</w:t>
+      </w:r>
+      <w:r>
+        <w:t xml:space="preserve">e toda a </w:t>
+      </w:r>
+      <w:r>
+        <w:t>intera</w:t>
+      </w:r>
+      <w:r>
+        <w:t>çã</w:t>
+      </w:r>
+      <w:r>
+        <w:t>o com o utilizador</w:t>
+      </w:r>
+      <w:r>
+        <w:t xml:space="preserve">. Também </w:t>
+      </w:r>
+      <w:r>
+        <w:t xml:space="preserve">funções de testes para facilitar o teste </w:t>
+      </w:r>
+      <w:r>
+        <w:t xml:space="preserve">e desenvolvimento </w:t>
+      </w:r>
+      <w:r>
+        <w:t>do</w:t>
+      </w:r>
+      <w:r>
         <w:t xml:space="preserve"> </w:t>
       </w:r>
       <w:r>
-        <w:t>: problemas, resultados.</w:t>
+        <w:t>algoritmo.</w:t>
       </w:r>
     </w:p>
     <w:p>
       <w:pPr>
         <w:pStyle w:val="Heading2"/>
       </w:pPr>
-      <w:bookmarkStart w:id="3" w:name="_Toc536396094"/>
-      <w:r>
-        <w:t>Jogo</w:t>
-      </w:r>
-      <w:bookmarkEnd w:id="3"/>
-    </w:p>
-    <w:p>
-      <w:r>
-        <w:t xml:space="preserve">Este ficheiro </w:t>
-      </w:r>
-      <w:r>
-        <w:t xml:space="preserve">é o antigo “puzzle”, um ficheiro que </w:t>
-      </w:r>
-      <w:r>
-        <w:t>contém toda a informação relativa ao domínio de aplicação</w:t>
-      </w:r>
-      <w:r>
-        <w:t>. Praticamente nada foi alterado, apenas acrescentadas mais uma ou duas funções que foram necessárias.</w:t>
-      </w:r>
-    </w:p>
-    <w:p>
-      <w:pPr>
-        <w:pStyle w:val="Heading2"/>
-      </w:pPr>
-      <w:bookmarkStart w:id="4" w:name="_Toc536396095"/>
-      <w:r>
-        <w:t>Algoritmo</w:t>
-      </w:r>
-      <w:bookmarkEnd w:id="4"/>
-    </w:p>
-    <w:p>
-      <w:r>
-        <w:t>O antigo “procura”, n</w:t>
-      </w:r>
-      <w:r>
-        <w:t xml:space="preserve">este ficheiro encontram-se todas as funções, quer principais como de auxílio, associadas </w:t>
-      </w:r>
-      <w:r>
-        <w:t>à execução do algoritmo alfabeta</w:t>
-      </w:r>
-    </w:p>
-    <w:p>
-      <w:pPr>
-        <w:pStyle w:val="Heading2"/>
-      </w:pPr>
-      <w:bookmarkStart w:id="5" w:name="_Toc536396096"/>
-      <w:r>
-        <w:t>Interact</w:t>
+      <w:bookmarkStart w:id="5" w:name="_Toc536396097"/>
+      <w:r>
+        <w:t>Log</w:t>
       </w:r>
       <w:bookmarkEnd w:id="5"/>
-    </w:p>
-    <w:p>
-      <w:r>
-        <w:t xml:space="preserve">Por fim, o ficheiro </w:t>
-      </w:r>
-      <w:r>
-        <w:t xml:space="preserve">interact </w:t>
-      </w:r>
-      <w:r>
-        <w:t xml:space="preserve">que tem tudo o resto, </w:t>
-      </w:r>
-      <w:r>
-        <w:t>nomeadamente funções I/O (compilar e carregar os outros ficheiros, gravar output)</w:t>
-      </w:r>
-      <w:r>
-        <w:t xml:space="preserve"> e trata d</w:t>
-      </w:r>
-      <w:r>
-        <w:t xml:space="preserve">e toda a </w:t>
-      </w:r>
-      <w:r>
-        <w:t>intera</w:t>
-      </w:r>
-      <w:r>
-        <w:t>çã</w:t>
-      </w:r>
-      <w:r>
-        <w:t>o com o utilizador</w:t>
-      </w:r>
-      <w:r>
-        <w:t xml:space="preserve">. Também </w:t>
-      </w:r>
-      <w:r>
-        <w:t xml:space="preserve">funções de testes para facilitar o teste </w:t>
-      </w:r>
-      <w:r>
-        <w:t xml:space="preserve">e desenvolvimento </w:t>
-      </w:r>
-      <w:r>
-        <w:t>do</w:t>
-      </w:r>
-      <w:r>
-        <w:t xml:space="preserve"> </w:t>
-      </w:r>
-      <w:r>
-        <w:t>algoritmo.</w:t>
-      </w:r>
-    </w:p>
-    <w:p>
-      <w:pPr>
-        <w:pStyle w:val="Heading2"/>
-      </w:pPr>
-      <w:bookmarkStart w:id="6" w:name="_Toc536396097"/>
-      <w:r>
-        <w:t>Log</w:t>
-      </w:r>
-      <w:bookmarkEnd w:id="6"/>
     </w:p>
     <w:p>
       <w:r>
@@ -1893,12 +1876,12 @@
           <w:numId w:val="2"/>
         </w:numPr>
       </w:pPr>
-      <w:bookmarkStart w:id="7" w:name="_Toc536396098"/>
+      <w:bookmarkStart w:id="6" w:name="_Toc536396098"/>
       <w:r>
         <w:lastRenderedPageBreak/>
         <w:t>Implementação técnica</w:t>
       </w:r>
-      <w:bookmarkEnd w:id="7"/>
+      <w:bookmarkEnd w:id="6"/>
     </w:p>
     <w:p>
       <w:r>
@@ -1933,38 +1916,38 @@
           <w:numId w:val="2"/>
         </w:numPr>
       </w:pPr>
-      <w:bookmarkStart w:id="8" w:name="_Toc536396099"/>
+      <w:bookmarkStart w:id="7" w:name="_Toc536396099"/>
       <w:r>
         <w:lastRenderedPageBreak/>
         <w:t>Alfabeta</w:t>
       </w:r>
+      <w:bookmarkEnd w:id="7"/>
+    </w:p>
+    <w:p>
+      <w:r>
+        <w:t>Na implementação deste algoritmo foram necessárias algumas funções auxiliares de modo a conseguirmos atingir sucesso.</w:t>
+      </w:r>
+      <w:r>
+        <w:t xml:space="preserve"> Não há necessidade de falar de todas ao pormenor, mas faz sentido mencionar uma ou outra antes de passar às análise dos resultados.</w:t>
+      </w:r>
+    </w:p>
+    <w:p>
+      <w:r>
+        <w:t xml:space="preserve">Também é de notar que nesta parte, tanto por questões de </w:t>
+      </w:r>
+      <w:r>
+        <w:t>simplicitade como performance foram utilizadas variáveis globais. Apenas duas com de facto impacto na aplicação, sendo as outras três meramente para efeitos estatísticos de cada jogada calculada pelo algoritmo.</w:t>
+      </w:r>
+    </w:p>
+    <w:p>
+      <w:pPr>
+        <w:pStyle w:val="Heading2"/>
+      </w:pPr>
+      <w:bookmarkStart w:id="8" w:name="_Toc536396100"/>
+      <w:r>
+        <w:t>Função avaliação</w:t>
+      </w:r>
       <w:bookmarkEnd w:id="8"/>
-    </w:p>
-    <w:p>
-      <w:r>
-        <w:t>Na implementação deste algoritmo foram necessárias algumas funções auxiliares de modo a conseguirmos atingir sucesso.</w:t>
-      </w:r>
-      <w:r>
-        <w:t xml:space="preserve"> Não há necessidade de falar de todas ao pormenor, mas faz sentido mencionar uma ou outra antes de passar às análise dos resultados.</w:t>
-      </w:r>
-    </w:p>
-    <w:p>
-      <w:r>
-        <w:t xml:space="preserve">Também é de notar que nesta parte, tanto por questões de </w:t>
-      </w:r>
-      <w:r>
-        <w:t>simplicitade como performance foram utilizadas variáveis globais. Apenas duas com de facto impacto na aplicação, sendo as outras três meramente para efeitos estatísticos de cada jogada calculada pelo algoritmo.</w:t>
-      </w:r>
-    </w:p>
-    <w:p>
-      <w:pPr>
-        <w:pStyle w:val="Heading2"/>
-      </w:pPr>
-      <w:bookmarkStart w:id="9" w:name="_Toc536396100"/>
-      <w:r>
-        <w:t>Função avaliação</w:t>
-      </w:r>
-      <w:bookmarkEnd w:id="9"/>
     </w:p>
     <w:p>
       <w:r>
@@ -1984,7 +1967,7 @@
           <w:noProof/>
         </w:rPr>
         <w:drawing>
-          <wp:inline distT="0" distB="0" distL="0" distR="0">
+          <wp:inline distT="0" distB="0" distL="0" distR="0" wp14:anchorId="1C76BBE6" wp14:editId="12132A11">
             <wp:extent cx="5401327" cy="1318260"/>
             <wp:effectExtent l="0" t="0" r="8890" b="0"/>
             <wp:docPr id="6" name="Picture 6" descr="https://i.gyazo.com/b3cb183fb0dcdd9aea5fcb1be84eae9c.png"/>
@@ -2070,11 +2053,11 @@
       <w:pPr>
         <w:pStyle w:val="Heading2"/>
       </w:pPr>
-      <w:bookmarkStart w:id="10" w:name="_Toc536396101"/>
+      <w:bookmarkStart w:id="9" w:name="_Toc536396101"/>
       <w:r>
         <w:t>Estrutura de dados</w:t>
       </w:r>
-      <w:bookmarkEnd w:id="10"/>
+      <w:bookmarkEnd w:id="9"/>
     </w:p>
     <w:p>
       <w:r>
@@ -2090,7 +2073,7 @@
           <w:noProof/>
         </w:rPr>
         <w:drawing>
-          <wp:inline distT="0" distB="0" distL="0" distR="0">
+          <wp:inline distT="0" distB="0" distL="0" distR="0" wp14:anchorId="04419AE8" wp14:editId="63E069C1">
             <wp:extent cx="6126480" cy="746760"/>
             <wp:effectExtent l="0" t="0" r="7620" b="0"/>
             <wp:docPr id="8" name="Picture 8" descr="https://i.gyazo.com/d63cd46455bc5a430866433a86b36111.png"/>
@@ -2171,6 +2154,7 @@
     </w:p>
     <w:p>
       <w:r>
+        <w:lastRenderedPageBreak/>
         <w:t>O custo do nó e qual a heurística a ser usada para o cálculo do nó já não são precisas. No entanto é acrescentado outro campo, apenas para fins estatísticos e de informação ao utilizador que é o “position”. Este campo diz-nos que posição foi escolhida para gerar este nó. Isto é útil para depois da jogada ser calculada pelo algoritmo podermos dizer ao utilizador algo do gênero “A máquina jogou na casa x”.</w:t>
       </w:r>
     </w:p>
@@ -2178,11 +2162,11 @@
       <w:pPr>
         <w:pStyle w:val="Heading2"/>
       </w:pPr>
-      <w:bookmarkStart w:id="11" w:name="_Toc536396102"/>
+      <w:bookmarkStart w:id="10" w:name="_Toc536396102"/>
       <w:r>
         <w:t>Análise</w:t>
       </w:r>
-      <w:bookmarkEnd w:id="11"/>
+      <w:bookmarkEnd w:id="10"/>
     </w:p>
     <w:p>
       <w:r>
@@ -2220,7 +2204,6 @@
     </w:p>
     <w:p>
       <w:r>
-        <w:lastRenderedPageBreak/>
         <w:t xml:space="preserve">No entanto não é tudo pontos positivos. Devido a esta limitação na árvore de procura, sofremos de um </w:t>
       </w:r>
       <w:r>
@@ -2235,10 +2218,11 @@
         <w:rPr>
           <w:noProof/>
         </w:rPr>
+        <w:lastRenderedPageBreak/>
         <mc:AlternateContent>
           <mc:Choice Requires="wps">
             <w:drawing>
-              <wp:anchor distT="0" distB="0" distL="114300" distR="114300" simplePos="0" relativeHeight="251670528" behindDoc="0" locked="0" layoutInCell="1" allowOverlap="1" wp14:anchorId="5CDF2D40" wp14:editId="78D7D6C0">
+              <wp:anchor distT="0" distB="0" distL="114300" distR="114300" simplePos="0" relativeHeight="251670528" behindDoc="0" locked="0" layoutInCell="1" allowOverlap="1" wp14:anchorId="33460926" wp14:editId="20D9D032">
                 <wp:simplePos x="0" y="0"/>
                 <wp:positionH relativeFrom="margin">
                   <wp:align>left</wp:align>
@@ -2322,7 +2306,11 @@
           </mc:Choice>
           <mc:Fallback>
             <w:pict>
-              <v:shape w14:anchorId="5CDF2D40" id="Text Box 16" o:spid="_x0000_s1030" type="#_x0000_t202" style="position:absolute;left:0;text-align:left;margin-left:0;margin-top:125.1pt;width:208.8pt;height:.05pt;z-index:251670528;visibility:visible;mso-wrap-style:square;mso-wrap-distance-left:9pt;mso-wrap-distance-top:0;mso-wrap-distance-right:9pt;mso-wrap-distance-bottom:0;mso-position-horizontal:left;mso-position-horizontal-relative:margin;mso-position-vertical:absolute;mso-position-vertical-relative:text;v-text-anchor:top" o:gfxdata="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" stroked="f">
+              <v:shapetype w14:anchorId="33460926" id="_x0000_t202" coordsize="21600,21600" o:spt="202" path="m,l,21600r21600,l21600,xe">
+                <v:stroke joinstyle="miter"/>
+                <v:path gradientshapeok="t" o:connecttype="rect"/>
+              </v:shapetype>
+              <v:shape id="Text Box 16" o:spid="_x0000_s1030" type="#_x0000_t202" style="position:absolute;left:0;text-align:left;margin-left:0;margin-top:125.1pt;width:208.8pt;height:.05pt;z-index:251670528;visibility:visible;mso-wrap-style:square;mso-wrap-distance-left:9pt;mso-wrap-distance-top:0;mso-wrap-distance-right:9pt;mso-wrap-distance-bottom:0;mso-position-horizontal:left;mso-position-horizontal-relative:margin;mso-position-vertical:absolute;mso-position-vertical-relative:text;v-text-anchor:top" o:gfxdata="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" stroked="f">
                 <v:textbox style="mso-fit-shape-to-text:t" inset="0,0,0,0">
                   <w:txbxContent>
                     <w:p>
@@ -2374,7 +2362,7 @@
         <mc:AlternateContent>
           <mc:Choice Requires="wps">
             <w:drawing>
-              <wp:anchor distT="0" distB="0" distL="114300" distR="114300" simplePos="0" relativeHeight="251668480" behindDoc="0" locked="0" layoutInCell="1" allowOverlap="1" wp14:anchorId="224FA684" wp14:editId="64B3D5F1">
+              <wp:anchor distT="0" distB="0" distL="114300" distR="114300" simplePos="0" relativeHeight="251668480" behindDoc="0" locked="0" layoutInCell="1" allowOverlap="1" wp14:anchorId="5F14DC63" wp14:editId="3E57B415">
                 <wp:simplePos x="0" y="0"/>
                 <wp:positionH relativeFrom="margin">
                   <wp:align>right</wp:align>
@@ -2458,7 +2446,7 @@
           </mc:Choice>
           <mc:Fallback>
             <w:pict>
-              <v:shape w14:anchorId="224FA684" id="Text Box 1" o:spid="_x0000_s1031" type="#_x0000_t202" style="position:absolute;left:0;text-align:left;margin-left:153.2pt;margin-top:132.15pt;width:204.4pt;height:.05pt;z-index:251668480;visibility:visible;mso-wrap-style:square;mso-wrap-distance-left:9pt;mso-wrap-distance-top:0;mso-wrap-distance-right:9pt;mso-wrap-distance-bottom:0;mso-position-horizontal:right;mso-position-horizontal-relative:margin;mso-position-vertical:absolute;mso-position-vertical-relative:text;v-text-anchor:top" o:gfxdata="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" stroked="f">
+              <v:shape w14:anchorId="5F14DC63" id="Text Box 1" o:spid="_x0000_s1031" type="#_x0000_t202" style="position:absolute;left:0;text-align:left;margin-left:153.2pt;margin-top:132.15pt;width:204.4pt;height:.05pt;z-index:251668480;visibility:visible;mso-wrap-style:square;mso-wrap-distance-left:9pt;mso-wrap-distance-top:0;mso-wrap-distance-right:9pt;mso-wrap-distance-bottom:0;mso-position-horizontal:right;mso-position-horizontal-relative:margin;mso-position-vertical:absolute;mso-position-vertical-relative:text;v-text-anchor:top" o:gfxdata="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" stroked="f">
                 <v:textbox style="mso-fit-shape-to-text:t" inset="0,0,0,0">
                   <w:txbxContent>
                     <w:p>
@@ -2503,12 +2491,13 @@
           </mc:Fallback>
         </mc:AlternateContent>
       </w:r>
+      <w:bookmarkStart w:id="11" w:name="_GoBack"/>
       <w:r>
         <w:rPr>
           <w:noProof/>
         </w:rPr>
         <w:drawing>
-          <wp:anchor distT="0" distB="0" distL="114300" distR="114300" simplePos="0" relativeHeight="251666432" behindDoc="0" locked="0" layoutInCell="1" allowOverlap="1" wp14:anchorId="0DE310C4">
+          <wp:anchor distT="0" distB="0" distL="114300" distR="114300" simplePos="0" relativeHeight="251666432" behindDoc="0" locked="0" layoutInCell="1" allowOverlap="1" wp14:anchorId="45A4559B" wp14:editId="4C74FC31">
             <wp:simplePos x="0" y="0"/>
             <wp:positionH relativeFrom="margin">
               <wp:align>right</wp:align>
@@ -2564,12 +2553,13 @@
           </wp:anchor>
         </w:drawing>
       </w:r>
+      <w:bookmarkEnd w:id="11"/>
       <w:r>
         <w:rPr>
           <w:noProof/>
         </w:rPr>
         <w:drawing>
-          <wp:anchor distT="0" distB="0" distL="114300" distR="114300" simplePos="0" relativeHeight="251665408" behindDoc="0" locked="0" layoutInCell="1" allowOverlap="1">
+          <wp:anchor distT="0" distB="0" distL="114300" distR="114300" simplePos="0" relativeHeight="251665408" behindDoc="0" locked="0" layoutInCell="1" allowOverlap="1" wp14:anchorId="3EFBB852" wp14:editId="59DAF76E">
             <wp:simplePos x="0" y="0"/>
             <wp:positionH relativeFrom="margin">
               <wp:align>left</wp:align>
@@ -4085,7 +4075,7 @@
 </file>
 
 <file path=customXml/itemProps1.xml><?xml version="1.0" encoding="utf-8"?>
-<ds:datastoreItem xmlns:ds="http://schemas.openxmlformats.org/officeDocument/2006/customXml" ds:itemID="{8280D581-5484-46C9-8244-794168453A15}">
+<ds:datastoreItem xmlns:ds="http://schemas.openxmlformats.org/officeDocument/2006/customXml" ds:itemID="{5479952A-27B6-4462-9A19-00650E53BAE7}">
   <ds:schemaRefs>
     <ds:schemaRef ds:uri="http://schemas.openxmlformats.org/officeDocument/2006/bibliography"/>
   </ds:schemaRefs>

</xml_diff>